<commit_message>
created threats and risks table
</commit_message>
<xml_diff>
--- a/SAT/U4O1 SAT/Evaluation/Maths Club Evaluation Report.docx
+++ b/SAT/U4O1 SAT/Evaluation/Maths Club Evaluation Report.docx
@@ -73,7 +73,7 @@
         <w:rPr>
           <w:lang w:val="en-AU"/>
         </w:rPr>
-        <w:t>0</w:t>
+        <w:t>1</w:t>
       </w:r>
       <w:r>
         <w:rPr>
@@ -167,7 +167,7 @@
       <w:bookmarkStart w:id="3" w:name="_Toc346508952"/>
       <w:bookmarkStart w:id="4" w:name="_Toc346509227"/>
       <w:bookmarkStart w:id="5" w:name="_Toc106380556"/>
-      <w:bookmarkStart w:id="6" w:name="_Toc112877385"/>
+      <w:bookmarkStart w:id="6" w:name="_Toc112953199"/>
       <w:bookmarkEnd w:id="0"/>
       <w:bookmarkEnd w:id="1"/>
       <w:bookmarkEnd w:id="2"/>
@@ -186,7 +186,7 @@
           <w:tab w:val="right" w:leader="dot" w:pos="9350"/>
         </w:tabs>
         <w:rPr>
-          <w:rFonts w:eastAsiaTheme="minorEastAsia" w:cstheme="minorBidi"/>
+          <w:rFonts w:ascii="Baskerville" w:eastAsiaTheme="minorEastAsia" w:hAnsi="Baskerville" w:cstheme="minorBidi"/>
           <w:b w:val="0"/>
           <w:bCs w:val="0"/>
           <w:caps w:val="0"/>
@@ -198,32 +198,37 @@
       </w:pPr>
       <w:r>
         <w:rPr>
+          <w:rFonts w:ascii="Baskerville" w:hAnsi="Baskerville"/>
           <w:lang w:val="en-AU"/>
         </w:rPr>
         <w:fldChar w:fldCharType="begin"/>
       </w:r>
       <w:r>
         <w:rPr>
+          <w:rFonts w:ascii="Baskerville" w:hAnsi="Baskerville"/>
           <w:lang w:val="en-AU"/>
         </w:rPr>
         <w:instrText xml:space="preserve"> TOC \o "1-3" \h \z \u </w:instrText>
       </w:r>
       <w:r>
         <w:rPr>
+          <w:rFonts w:ascii="Baskerville" w:hAnsi="Baskerville"/>
           <w:lang w:val="en-AU"/>
         </w:rPr>
         <w:fldChar w:fldCharType="separate"/>
       </w:r>
-      <w:hyperlink w:anchor="_Toc112877385" w:history="1">
+      <w:hyperlink w:anchor="_Toc112953199" w:history="1">
         <w:r>
           <w:rPr>
             <w:rStyle w:val="Hyperlink"/>
+            <w:rFonts w:ascii="Baskerville" w:hAnsi="Baskerville"/>
             <w:noProof/>
           </w:rPr>
           <w:t>Table of Contents</w:t>
         </w:r>
         <w:r>
           <w:rPr>
+            <w:rFonts w:ascii="Baskerville" w:hAnsi="Baskerville"/>
             <w:noProof/>
             <w:webHidden/>
           </w:rPr>
@@ -231,6 +236,7 @@
         </w:r>
         <w:r>
           <w:rPr>
+            <w:rFonts w:ascii="Baskerville" w:hAnsi="Baskerville"/>
             <w:noProof/>
             <w:webHidden/>
           </w:rPr>
@@ -238,19 +244,22 @@
         </w:r>
         <w:r>
           <w:rPr>
+            <w:rFonts w:ascii="Baskerville" w:hAnsi="Baskerville"/>
             <w:noProof/>
             <w:webHidden/>
           </w:rPr>
-          <w:instrText xml:space="preserve"> PAGEREF _Toc112877385 \h </w:instrText>
-        </w:r>
-        <w:r>
-          <w:rPr>
+          <w:instrText xml:space="preserve"> PAGEREF _Toc112953199 \h </w:instrText>
+        </w:r>
+        <w:r>
+          <w:rPr>
+            <w:rFonts w:ascii="Baskerville" w:hAnsi="Baskerville"/>
             <w:noProof/>
             <w:webHidden/>
           </w:rPr>
         </w:r>
         <w:r>
           <w:rPr>
+            <w:rFonts w:ascii="Baskerville" w:hAnsi="Baskerville"/>
             <w:noProof/>
             <w:webHidden/>
           </w:rPr>
@@ -258,6 +267,7 @@
         </w:r>
         <w:r>
           <w:rPr>
+            <w:rFonts w:ascii="Baskerville" w:hAnsi="Baskerville"/>
             <w:noProof/>
             <w:webHidden/>
           </w:rPr>
@@ -265,6 +275,7 @@
         </w:r>
         <w:r>
           <w:rPr>
+            <w:rFonts w:ascii="Baskerville" w:hAnsi="Baskerville"/>
             <w:noProof/>
             <w:webHidden/>
           </w:rPr>
@@ -279,7 +290,7 @@
           <w:tab w:val="right" w:leader="dot" w:pos="9350"/>
         </w:tabs>
         <w:rPr>
-          <w:rFonts w:eastAsiaTheme="minorEastAsia" w:cstheme="minorBidi"/>
+          <w:rFonts w:ascii="Baskerville" w:eastAsiaTheme="minorEastAsia" w:hAnsi="Baskerville" w:cstheme="minorBidi"/>
           <w:b w:val="0"/>
           <w:bCs w:val="0"/>
           <w:caps w:val="0"/>
@@ -289,16 +300,18 @@
           <w:lang w:val="en-AU" w:eastAsia="en-GB"/>
         </w:rPr>
       </w:pPr>
-      <w:hyperlink w:anchor="_Toc112877386" w:history="1">
+      <w:hyperlink w:anchor="_Toc112953200" w:history="1">
         <w:r>
           <w:rPr>
             <w:rStyle w:val="Hyperlink"/>
+            <w:rFonts w:ascii="Baskerville" w:hAnsi="Baskerville"/>
             <w:noProof/>
           </w:rPr>
           <w:t>Revision History</w:t>
         </w:r>
         <w:r>
           <w:rPr>
+            <w:rFonts w:ascii="Baskerville" w:hAnsi="Baskerville"/>
             <w:noProof/>
             <w:webHidden/>
           </w:rPr>
@@ -306,6 +319,7 @@
         </w:r>
         <w:r>
           <w:rPr>
+            <w:rFonts w:ascii="Baskerville" w:hAnsi="Baskerville"/>
             <w:noProof/>
             <w:webHidden/>
           </w:rPr>
@@ -313,19 +327,22 @@
         </w:r>
         <w:r>
           <w:rPr>
+            <w:rFonts w:ascii="Baskerville" w:hAnsi="Baskerville"/>
             <w:noProof/>
             <w:webHidden/>
           </w:rPr>
-          <w:instrText xml:space="preserve"> PAGEREF _Toc112877386 \h </w:instrText>
-        </w:r>
-        <w:r>
-          <w:rPr>
+          <w:instrText xml:space="preserve"> PAGEREF _Toc112953200 \h </w:instrText>
+        </w:r>
+        <w:r>
+          <w:rPr>
+            <w:rFonts w:ascii="Baskerville" w:hAnsi="Baskerville"/>
             <w:noProof/>
             <w:webHidden/>
           </w:rPr>
         </w:r>
         <w:r>
           <w:rPr>
+            <w:rFonts w:ascii="Baskerville" w:hAnsi="Baskerville"/>
             <w:noProof/>
             <w:webHidden/>
           </w:rPr>
@@ -333,6 +350,7 @@
         </w:r>
         <w:r>
           <w:rPr>
+            <w:rFonts w:ascii="Baskerville" w:hAnsi="Baskerville"/>
             <w:noProof/>
             <w:webHidden/>
           </w:rPr>
@@ -340,6 +358,7 @@
         </w:r>
         <w:r>
           <w:rPr>
+            <w:rFonts w:ascii="Baskerville" w:hAnsi="Baskerville"/>
             <w:noProof/>
             <w:webHidden/>
           </w:rPr>
@@ -355,7 +374,7 @@
           <w:tab w:val="right" w:leader="dot" w:pos="9350"/>
         </w:tabs>
         <w:rPr>
-          <w:rFonts w:eastAsiaTheme="minorEastAsia" w:cstheme="minorBidi"/>
+          <w:rFonts w:ascii="Baskerville" w:eastAsiaTheme="minorEastAsia" w:hAnsi="Baskerville" w:cstheme="minorBidi"/>
           <w:b w:val="0"/>
           <w:bCs w:val="0"/>
           <w:caps w:val="0"/>
@@ -365,17 +384,18 @@
           <w:lang w:val="en-AU" w:eastAsia="en-GB"/>
         </w:rPr>
       </w:pPr>
-      <w:hyperlink w:anchor="_Toc112877387" w:history="1">
+      <w:hyperlink w:anchor="_Toc112953201" w:history="1">
         <w:r>
           <w:rPr>
             <w:rStyle w:val="Hyperlink"/>
+            <w:rFonts w:ascii="Baskerville" w:hAnsi="Baskerville"/>
             <w:noProof/>
           </w:rPr>
           <w:t>1.</w:t>
         </w:r>
         <w:r>
           <w:rPr>
-            <w:rFonts w:eastAsiaTheme="minorEastAsia" w:cstheme="minorBidi"/>
+            <w:rFonts w:ascii="Baskerville" w:eastAsiaTheme="minorEastAsia" w:hAnsi="Baskerville" w:cstheme="minorBidi"/>
             <w:b w:val="0"/>
             <w:bCs w:val="0"/>
             <w:caps w:val="0"/>
@@ -389,12 +409,14 @@
         <w:r>
           <w:rPr>
             <w:rStyle w:val="Hyperlink"/>
+            <w:rFonts w:ascii="Baskerville" w:hAnsi="Baskerville"/>
             <w:noProof/>
           </w:rPr>
           <w:t>Introduction</w:t>
         </w:r>
         <w:r>
           <w:rPr>
+            <w:rFonts w:ascii="Baskerville" w:hAnsi="Baskerville"/>
             <w:noProof/>
             <w:webHidden/>
           </w:rPr>
@@ -402,6 +424,7 @@
         </w:r>
         <w:r>
           <w:rPr>
+            <w:rFonts w:ascii="Baskerville" w:hAnsi="Baskerville"/>
             <w:noProof/>
             <w:webHidden/>
           </w:rPr>
@@ -409,19 +432,22 @@
         </w:r>
         <w:r>
           <w:rPr>
+            <w:rFonts w:ascii="Baskerville" w:hAnsi="Baskerville"/>
             <w:noProof/>
             <w:webHidden/>
           </w:rPr>
-          <w:instrText xml:space="preserve"> PAGEREF _Toc112877387 \h </w:instrText>
-        </w:r>
-        <w:r>
-          <w:rPr>
+          <w:instrText xml:space="preserve"> PAGEREF _Toc112953201 \h </w:instrText>
+        </w:r>
+        <w:r>
+          <w:rPr>
+            <w:rFonts w:ascii="Baskerville" w:hAnsi="Baskerville"/>
             <w:noProof/>
             <w:webHidden/>
           </w:rPr>
         </w:r>
         <w:r>
           <w:rPr>
+            <w:rFonts w:ascii="Baskerville" w:hAnsi="Baskerville"/>
             <w:noProof/>
             <w:webHidden/>
           </w:rPr>
@@ -429,6 +455,7 @@
         </w:r>
         <w:r>
           <w:rPr>
+            <w:rFonts w:ascii="Baskerville" w:hAnsi="Baskerville"/>
             <w:noProof/>
             <w:webHidden/>
           </w:rPr>
@@ -436,6 +463,7 @@
         </w:r>
         <w:r>
           <w:rPr>
+            <w:rFonts w:ascii="Baskerville" w:hAnsi="Baskerville"/>
             <w:noProof/>
             <w:webHidden/>
           </w:rPr>
@@ -451,7 +479,7 @@
           <w:tab w:val="right" w:leader="dot" w:pos="9350"/>
         </w:tabs>
         <w:rPr>
-          <w:rFonts w:eastAsiaTheme="minorEastAsia" w:cstheme="minorBidi"/>
+          <w:rFonts w:ascii="Baskerville" w:eastAsiaTheme="minorEastAsia" w:hAnsi="Baskerville" w:cstheme="minorBidi"/>
           <w:smallCaps w:val="0"/>
           <w:noProof/>
           <w:sz w:val="24"/>
@@ -459,7 +487,7 @@
           <w:lang w:val="en-AU" w:eastAsia="en-GB"/>
         </w:rPr>
       </w:pPr>
-      <w:hyperlink w:anchor="_Toc112877388" w:history="1">
+      <w:hyperlink w:anchor="_Toc112953202" w:history="1">
         <w:r>
           <w:rPr>
             <w:rStyle w:val="Hyperlink"/>
@@ -471,7 +499,7 @@
         </w:r>
         <w:r>
           <w:rPr>
-            <w:rFonts w:eastAsiaTheme="minorEastAsia" w:cstheme="minorBidi"/>
+            <w:rFonts w:ascii="Baskerville" w:eastAsiaTheme="minorEastAsia" w:hAnsi="Baskerville" w:cstheme="minorBidi"/>
             <w:smallCaps w:val="0"/>
             <w:noProof/>
             <w:sz w:val="24"/>
@@ -491,6 +519,7 @@
         </w:r>
         <w:r>
           <w:rPr>
+            <w:rFonts w:ascii="Baskerville" w:hAnsi="Baskerville"/>
             <w:noProof/>
             <w:webHidden/>
           </w:rPr>
@@ -498,6 +527,7 @@
         </w:r>
         <w:r>
           <w:rPr>
+            <w:rFonts w:ascii="Baskerville" w:hAnsi="Baskerville"/>
             <w:noProof/>
             <w:webHidden/>
           </w:rPr>
@@ -505,19 +535,22 @@
         </w:r>
         <w:r>
           <w:rPr>
+            <w:rFonts w:ascii="Baskerville" w:hAnsi="Baskerville"/>
             <w:noProof/>
             <w:webHidden/>
           </w:rPr>
-          <w:instrText xml:space="preserve"> PAGEREF _Toc112877388 \h </w:instrText>
-        </w:r>
-        <w:r>
-          <w:rPr>
+          <w:instrText xml:space="preserve"> PAGEREF _Toc112953202 \h </w:instrText>
+        </w:r>
+        <w:r>
+          <w:rPr>
+            <w:rFonts w:ascii="Baskerville" w:hAnsi="Baskerville"/>
             <w:noProof/>
             <w:webHidden/>
           </w:rPr>
         </w:r>
         <w:r>
           <w:rPr>
+            <w:rFonts w:ascii="Baskerville" w:hAnsi="Baskerville"/>
             <w:noProof/>
             <w:webHidden/>
           </w:rPr>
@@ -525,6 +558,7 @@
         </w:r>
         <w:r>
           <w:rPr>
+            <w:rFonts w:ascii="Baskerville" w:hAnsi="Baskerville"/>
             <w:noProof/>
             <w:webHidden/>
           </w:rPr>
@@ -532,6 +566,7 @@
         </w:r>
         <w:r>
           <w:rPr>
+            <w:rFonts w:ascii="Baskerville" w:hAnsi="Baskerville"/>
             <w:noProof/>
             <w:webHidden/>
           </w:rPr>
@@ -547,7 +582,7 @@
           <w:tab w:val="right" w:leader="dot" w:pos="9350"/>
         </w:tabs>
         <w:rPr>
-          <w:rFonts w:eastAsiaTheme="minorEastAsia" w:cstheme="minorBidi"/>
+          <w:rFonts w:ascii="Baskerville" w:eastAsiaTheme="minorEastAsia" w:hAnsi="Baskerville" w:cstheme="minorBidi"/>
           <w:b w:val="0"/>
           <w:bCs w:val="0"/>
           <w:caps w:val="0"/>
@@ -557,17 +592,18 @@
           <w:lang w:val="en-AU" w:eastAsia="en-GB"/>
         </w:rPr>
       </w:pPr>
-      <w:hyperlink w:anchor="_Toc112877389" w:history="1">
+      <w:hyperlink w:anchor="_Toc112953203" w:history="1">
         <w:r>
           <w:rPr>
             <w:rStyle w:val="Hyperlink"/>
+            <w:rFonts w:ascii="Baskerville" w:hAnsi="Baskerville"/>
             <w:noProof/>
           </w:rPr>
           <w:t>2.</w:t>
         </w:r>
         <w:r>
           <w:rPr>
-            <w:rFonts w:eastAsiaTheme="minorEastAsia" w:cstheme="minorBidi"/>
+            <w:rFonts w:ascii="Baskerville" w:eastAsiaTheme="minorEastAsia" w:hAnsi="Baskerville" w:cstheme="minorBidi"/>
             <w:b w:val="0"/>
             <w:bCs w:val="0"/>
             <w:caps w:val="0"/>
@@ -581,12 +617,14 @@
         <w:r>
           <w:rPr>
             <w:rStyle w:val="Hyperlink"/>
+            <w:rFonts w:ascii="Baskerville" w:hAnsi="Baskerville"/>
             <w:noProof/>
           </w:rPr>
           <w:t>Requirements’ Evaluation</w:t>
         </w:r>
         <w:r>
           <w:rPr>
+            <w:rFonts w:ascii="Baskerville" w:hAnsi="Baskerville"/>
             <w:noProof/>
             <w:webHidden/>
           </w:rPr>
@@ -594,6 +632,7 @@
         </w:r>
         <w:r>
           <w:rPr>
+            <w:rFonts w:ascii="Baskerville" w:hAnsi="Baskerville"/>
             <w:noProof/>
             <w:webHidden/>
           </w:rPr>
@@ -601,19 +640,22 @@
         </w:r>
         <w:r>
           <w:rPr>
+            <w:rFonts w:ascii="Baskerville" w:hAnsi="Baskerville"/>
             <w:noProof/>
             <w:webHidden/>
           </w:rPr>
-          <w:instrText xml:space="preserve"> PAGEREF _Toc112877389 \h </w:instrText>
-        </w:r>
-        <w:r>
-          <w:rPr>
+          <w:instrText xml:space="preserve"> PAGEREF _Toc112953203 \h </w:instrText>
+        </w:r>
+        <w:r>
+          <w:rPr>
+            <w:rFonts w:ascii="Baskerville" w:hAnsi="Baskerville"/>
             <w:noProof/>
             <w:webHidden/>
           </w:rPr>
         </w:r>
         <w:r>
           <w:rPr>
+            <w:rFonts w:ascii="Baskerville" w:hAnsi="Baskerville"/>
             <w:noProof/>
             <w:webHidden/>
           </w:rPr>
@@ -621,6 +663,7 @@
         </w:r>
         <w:r>
           <w:rPr>
+            <w:rFonts w:ascii="Baskerville" w:hAnsi="Baskerville"/>
             <w:noProof/>
             <w:webHidden/>
           </w:rPr>
@@ -628,6 +671,7 @@
         </w:r>
         <w:r>
           <w:rPr>
+            <w:rFonts w:ascii="Baskerville" w:hAnsi="Baskerville"/>
             <w:noProof/>
             <w:webHidden/>
           </w:rPr>
@@ -643,7 +687,7 @@
           <w:tab w:val="right" w:leader="dot" w:pos="9350"/>
         </w:tabs>
         <w:rPr>
-          <w:rFonts w:eastAsiaTheme="minorEastAsia" w:cstheme="minorBidi"/>
+          <w:rFonts w:ascii="Baskerville" w:eastAsiaTheme="minorEastAsia" w:hAnsi="Baskerville" w:cstheme="minorBidi"/>
           <w:smallCaps w:val="0"/>
           <w:noProof/>
           <w:sz w:val="24"/>
@@ -651,7 +695,7 @@
           <w:lang w:val="en-AU" w:eastAsia="en-GB"/>
         </w:rPr>
       </w:pPr>
-      <w:hyperlink w:anchor="_Toc112877390" w:history="1">
+      <w:hyperlink w:anchor="_Toc112953204" w:history="1">
         <w:r>
           <w:rPr>
             <w:rStyle w:val="Hyperlink"/>
@@ -663,7 +707,7 @@
         </w:r>
         <w:r>
           <w:rPr>
-            <w:rFonts w:eastAsiaTheme="minorEastAsia" w:cstheme="minorBidi"/>
+            <w:rFonts w:ascii="Baskerville" w:eastAsiaTheme="minorEastAsia" w:hAnsi="Baskerville" w:cstheme="minorBidi"/>
             <w:smallCaps w:val="0"/>
             <w:noProof/>
             <w:sz w:val="24"/>
@@ -683,6 +727,7 @@
         </w:r>
         <w:r>
           <w:rPr>
+            <w:rFonts w:ascii="Baskerville" w:hAnsi="Baskerville"/>
             <w:noProof/>
             <w:webHidden/>
           </w:rPr>
@@ -690,6 +735,7 @@
         </w:r>
         <w:r>
           <w:rPr>
+            <w:rFonts w:ascii="Baskerville" w:hAnsi="Baskerville"/>
             <w:noProof/>
             <w:webHidden/>
           </w:rPr>
@@ -697,19 +743,22 @@
         </w:r>
         <w:r>
           <w:rPr>
+            <w:rFonts w:ascii="Baskerville" w:hAnsi="Baskerville"/>
             <w:noProof/>
             <w:webHidden/>
           </w:rPr>
-          <w:instrText xml:space="preserve"> PAGEREF _Toc112877390 \h </w:instrText>
-        </w:r>
-        <w:r>
-          <w:rPr>
+          <w:instrText xml:space="preserve"> PAGEREF _Toc112953204 \h </w:instrText>
+        </w:r>
+        <w:r>
+          <w:rPr>
+            <w:rFonts w:ascii="Baskerville" w:hAnsi="Baskerville"/>
             <w:noProof/>
             <w:webHidden/>
           </w:rPr>
         </w:r>
         <w:r>
           <w:rPr>
+            <w:rFonts w:ascii="Baskerville" w:hAnsi="Baskerville"/>
             <w:noProof/>
             <w:webHidden/>
           </w:rPr>
@@ -717,6 +766,7 @@
         </w:r>
         <w:r>
           <w:rPr>
+            <w:rFonts w:ascii="Baskerville" w:hAnsi="Baskerville"/>
             <w:noProof/>
             <w:webHidden/>
           </w:rPr>
@@ -724,6 +774,7 @@
         </w:r>
         <w:r>
           <w:rPr>
+            <w:rFonts w:ascii="Baskerville" w:hAnsi="Baskerville"/>
             <w:noProof/>
             <w:webHidden/>
           </w:rPr>
@@ -739,7 +790,7 @@
           <w:tab w:val="right" w:leader="dot" w:pos="9350"/>
         </w:tabs>
         <w:rPr>
-          <w:rFonts w:eastAsiaTheme="minorEastAsia" w:cstheme="minorBidi"/>
+          <w:rFonts w:ascii="Baskerville" w:eastAsiaTheme="minorEastAsia" w:hAnsi="Baskerville" w:cstheme="minorBidi"/>
           <w:smallCaps w:val="0"/>
           <w:noProof/>
           <w:sz w:val="24"/>
@@ -747,7 +798,7 @@
           <w:lang w:val="en-AU" w:eastAsia="en-GB"/>
         </w:rPr>
       </w:pPr>
-      <w:hyperlink w:anchor="_Toc112877391" w:history="1">
+      <w:hyperlink w:anchor="_Toc112953205" w:history="1">
         <w:r>
           <w:rPr>
             <w:rStyle w:val="Hyperlink"/>
@@ -759,7 +810,7 @@
         </w:r>
         <w:r>
           <w:rPr>
-            <w:rFonts w:eastAsiaTheme="minorEastAsia" w:cstheme="minorBidi"/>
+            <w:rFonts w:ascii="Baskerville" w:eastAsiaTheme="minorEastAsia" w:hAnsi="Baskerville" w:cstheme="minorBidi"/>
             <w:smallCaps w:val="0"/>
             <w:noProof/>
             <w:sz w:val="24"/>
@@ -779,6 +830,7 @@
         </w:r>
         <w:r>
           <w:rPr>
+            <w:rFonts w:ascii="Baskerville" w:hAnsi="Baskerville"/>
             <w:noProof/>
             <w:webHidden/>
           </w:rPr>
@@ -786,6 +838,7 @@
         </w:r>
         <w:r>
           <w:rPr>
+            <w:rFonts w:ascii="Baskerville" w:hAnsi="Baskerville"/>
             <w:noProof/>
             <w:webHidden/>
           </w:rPr>
@@ -793,19 +846,22 @@
         </w:r>
         <w:r>
           <w:rPr>
+            <w:rFonts w:ascii="Baskerville" w:hAnsi="Baskerville"/>
             <w:noProof/>
             <w:webHidden/>
           </w:rPr>
-          <w:instrText xml:space="preserve"> PAGEREF _Toc112877391 \h </w:instrText>
-        </w:r>
-        <w:r>
-          <w:rPr>
+          <w:instrText xml:space="preserve"> PAGEREF _Toc112953205 \h </w:instrText>
+        </w:r>
+        <w:r>
+          <w:rPr>
+            <w:rFonts w:ascii="Baskerville" w:hAnsi="Baskerville"/>
             <w:noProof/>
             <w:webHidden/>
           </w:rPr>
         </w:r>
         <w:r>
           <w:rPr>
+            <w:rFonts w:ascii="Baskerville" w:hAnsi="Baskerville"/>
             <w:noProof/>
             <w:webHidden/>
           </w:rPr>
@@ -813,6 +869,7 @@
         </w:r>
         <w:r>
           <w:rPr>
+            <w:rFonts w:ascii="Baskerville" w:hAnsi="Baskerville"/>
             <w:noProof/>
             <w:webHidden/>
           </w:rPr>
@@ -820,6 +877,7 @@
         </w:r>
         <w:r>
           <w:rPr>
+            <w:rFonts w:ascii="Baskerville" w:hAnsi="Baskerville"/>
             <w:noProof/>
             <w:webHidden/>
           </w:rPr>
@@ -835,7 +893,7 @@
           <w:tab w:val="right" w:leader="dot" w:pos="9350"/>
         </w:tabs>
         <w:rPr>
-          <w:rFonts w:eastAsiaTheme="minorEastAsia" w:cstheme="minorBidi"/>
+          <w:rFonts w:ascii="Baskerville" w:eastAsiaTheme="minorEastAsia" w:hAnsi="Baskerville" w:cstheme="minorBidi"/>
           <w:b w:val="0"/>
           <w:bCs w:val="0"/>
           <w:caps w:val="0"/>
@@ -845,17 +903,18 @@
           <w:lang w:val="en-AU" w:eastAsia="en-GB"/>
         </w:rPr>
       </w:pPr>
-      <w:hyperlink w:anchor="_Toc112877392" w:history="1">
+      <w:hyperlink w:anchor="_Toc112953206" w:history="1">
         <w:r>
           <w:rPr>
             <w:rStyle w:val="Hyperlink"/>
+            <w:rFonts w:ascii="Baskerville" w:hAnsi="Baskerville"/>
             <w:noProof/>
           </w:rPr>
           <w:t>3.</w:t>
         </w:r>
         <w:r>
           <w:rPr>
-            <w:rFonts w:eastAsiaTheme="minorEastAsia" w:cstheme="minorBidi"/>
+            <w:rFonts w:ascii="Baskerville" w:eastAsiaTheme="minorEastAsia" w:hAnsi="Baskerville" w:cstheme="minorBidi"/>
             <w:b w:val="0"/>
             <w:bCs w:val="0"/>
             <w:caps w:val="0"/>
@@ -869,12 +928,14 @@
         <w:r>
           <w:rPr>
             <w:rStyle w:val="Hyperlink"/>
+            <w:rFonts w:ascii="Baskerville" w:hAnsi="Baskerville"/>
             <w:noProof/>
           </w:rPr>
           <w:t>Efficiency &amp; Effectiveness Evaluation</w:t>
         </w:r>
         <w:r>
           <w:rPr>
+            <w:rFonts w:ascii="Baskerville" w:hAnsi="Baskerville"/>
             <w:noProof/>
             <w:webHidden/>
           </w:rPr>
@@ -882,6 +943,7 @@
         </w:r>
         <w:r>
           <w:rPr>
+            <w:rFonts w:ascii="Baskerville" w:hAnsi="Baskerville"/>
             <w:noProof/>
             <w:webHidden/>
           </w:rPr>
@@ -889,19 +951,22 @@
         </w:r>
         <w:r>
           <w:rPr>
+            <w:rFonts w:ascii="Baskerville" w:hAnsi="Baskerville"/>
             <w:noProof/>
             <w:webHidden/>
           </w:rPr>
-          <w:instrText xml:space="preserve"> PAGEREF _Toc112877392 \h </w:instrText>
-        </w:r>
-        <w:r>
-          <w:rPr>
+          <w:instrText xml:space="preserve"> PAGEREF _Toc112953206 \h </w:instrText>
+        </w:r>
+        <w:r>
+          <w:rPr>
+            <w:rFonts w:ascii="Baskerville" w:hAnsi="Baskerville"/>
             <w:noProof/>
             <w:webHidden/>
           </w:rPr>
         </w:r>
         <w:r>
           <w:rPr>
+            <w:rFonts w:ascii="Baskerville" w:hAnsi="Baskerville"/>
             <w:noProof/>
             <w:webHidden/>
           </w:rPr>
@@ -909,6 +974,7 @@
         </w:r>
         <w:r>
           <w:rPr>
+            <w:rFonts w:ascii="Baskerville" w:hAnsi="Baskerville"/>
             <w:noProof/>
             <w:webHidden/>
           </w:rPr>
@@ -916,6 +982,7 @@
         </w:r>
         <w:r>
           <w:rPr>
+            <w:rFonts w:ascii="Baskerville" w:hAnsi="Baskerville"/>
             <w:noProof/>
             <w:webHidden/>
           </w:rPr>
@@ -931,7 +998,7 @@
           <w:tab w:val="right" w:leader="dot" w:pos="9350"/>
         </w:tabs>
         <w:rPr>
-          <w:rFonts w:eastAsiaTheme="minorEastAsia" w:cstheme="minorBidi"/>
+          <w:rFonts w:ascii="Baskerville" w:eastAsiaTheme="minorEastAsia" w:hAnsi="Baskerville" w:cstheme="minorBidi"/>
           <w:smallCaps w:val="0"/>
           <w:noProof/>
           <w:sz w:val="24"/>
@@ -939,7 +1006,7 @@
           <w:lang w:val="en-AU" w:eastAsia="en-GB"/>
         </w:rPr>
       </w:pPr>
-      <w:hyperlink w:anchor="_Toc112877393" w:history="1">
+      <w:hyperlink w:anchor="_Toc112953207" w:history="1">
         <w:r>
           <w:rPr>
             <w:rStyle w:val="Hyperlink"/>
@@ -951,7 +1018,7 @@
         </w:r>
         <w:r>
           <w:rPr>
-            <w:rFonts w:eastAsiaTheme="minorEastAsia" w:cstheme="minorBidi"/>
+            <w:rFonts w:ascii="Baskerville" w:eastAsiaTheme="minorEastAsia" w:hAnsi="Baskerville" w:cstheme="minorBidi"/>
             <w:smallCaps w:val="0"/>
             <w:noProof/>
             <w:sz w:val="24"/>
@@ -971,6 +1038,7 @@
         </w:r>
         <w:r>
           <w:rPr>
+            <w:rFonts w:ascii="Baskerville" w:hAnsi="Baskerville"/>
             <w:noProof/>
             <w:webHidden/>
           </w:rPr>
@@ -978,6 +1046,7 @@
         </w:r>
         <w:r>
           <w:rPr>
+            <w:rFonts w:ascii="Baskerville" w:hAnsi="Baskerville"/>
             <w:noProof/>
             <w:webHidden/>
           </w:rPr>
@@ -985,19 +1054,22 @@
         </w:r>
         <w:r>
           <w:rPr>
+            <w:rFonts w:ascii="Baskerville" w:hAnsi="Baskerville"/>
             <w:noProof/>
             <w:webHidden/>
           </w:rPr>
-          <w:instrText xml:space="preserve"> PAGEREF _Toc112877393 \h </w:instrText>
-        </w:r>
-        <w:r>
-          <w:rPr>
+          <w:instrText xml:space="preserve"> PAGEREF _Toc112953207 \h </w:instrText>
+        </w:r>
+        <w:r>
+          <w:rPr>
+            <w:rFonts w:ascii="Baskerville" w:hAnsi="Baskerville"/>
             <w:noProof/>
             <w:webHidden/>
           </w:rPr>
         </w:r>
         <w:r>
           <w:rPr>
+            <w:rFonts w:ascii="Baskerville" w:hAnsi="Baskerville"/>
             <w:noProof/>
             <w:webHidden/>
           </w:rPr>
@@ -1005,6 +1077,7 @@
         </w:r>
         <w:r>
           <w:rPr>
+            <w:rFonts w:ascii="Baskerville" w:hAnsi="Baskerville"/>
             <w:noProof/>
             <w:webHidden/>
           </w:rPr>
@@ -1012,6 +1085,7 @@
         </w:r>
         <w:r>
           <w:rPr>
+            <w:rFonts w:ascii="Baskerville" w:hAnsi="Baskerville"/>
             <w:noProof/>
             <w:webHidden/>
           </w:rPr>
@@ -1027,7 +1101,7 @@
           <w:tab w:val="right" w:leader="dot" w:pos="9350"/>
         </w:tabs>
         <w:rPr>
-          <w:rFonts w:eastAsiaTheme="minorEastAsia" w:cstheme="minorBidi"/>
+          <w:rFonts w:ascii="Baskerville" w:eastAsiaTheme="minorEastAsia" w:hAnsi="Baskerville" w:cstheme="minorBidi"/>
           <w:smallCaps w:val="0"/>
           <w:noProof/>
           <w:sz w:val="24"/>
@@ -1035,7 +1109,7 @@
           <w:lang w:val="en-AU" w:eastAsia="en-GB"/>
         </w:rPr>
       </w:pPr>
-      <w:hyperlink w:anchor="_Toc112877394" w:history="1">
+      <w:hyperlink w:anchor="_Toc112953208" w:history="1">
         <w:r>
           <w:rPr>
             <w:rStyle w:val="Hyperlink"/>
@@ -1047,7 +1121,7 @@
         </w:r>
         <w:r>
           <w:rPr>
-            <w:rFonts w:eastAsiaTheme="minorEastAsia" w:cstheme="minorBidi"/>
+            <w:rFonts w:ascii="Baskerville" w:eastAsiaTheme="minorEastAsia" w:hAnsi="Baskerville" w:cstheme="minorBidi"/>
             <w:smallCaps w:val="0"/>
             <w:noProof/>
             <w:sz w:val="24"/>
@@ -1067,6 +1141,7 @@
         </w:r>
         <w:r>
           <w:rPr>
+            <w:rFonts w:ascii="Baskerville" w:hAnsi="Baskerville"/>
             <w:noProof/>
             <w:webHidden/>
           </w:rPr>
@@ -1074,6 +1149,7 @@
         </w:r>
         <w:r>
           <w:rPr>
+            <w:rFonts w:ascii="Baskerville" w:hAnsi="Baskerville"/>
             <w:noProof/>
             <w:webHidden/>
           </w:rPr>
@@ -1081,19 +1157,22 @@
         </w:r>
         <w:r>
           <w:rPr>
+            <w:rFonts w:ascii="Baskerville" w:hAnsi="Baskerville"/>
             <w:noProof/>
             <w:webHidden/>
           </w:rPr>
-          <w:instrText xml:space="preserve"> PAGEREF _Toc112877394 \h </w:instrText>
-        </w:r>
-        <w:r>
-          <w:rPr>
+          <w:instrText xml:space="preserve"> PAGEREF _Toc112953208 \h </w:instrText>
+        </w:r>
+        <w:r>
+          <w:rPr>
+            <w:rFonts w:ascii="Baskerville" w:hAnsi="Baskerville"/>
             <w:noProof/>
             <w:webHidden/>
           </w:rPr>
         </w:r>
         <w:r>
           <w:rPr>
+            <w:rFonts w:ascii="Baskerville" w:hAnsi="Baskerville"/>
             <w:noProof/>
             <w:webHidden/>
           </w:rPr>
@@ -1101,6 +1180,7 @@
         </w:r>
         <w:r>
           <w:rPr>
+            <w:rFonts w:ascii="Baskerville" w:hAnsi="Baskerville"/>
             <w:noProof/>
             <w:webHidden/>
           </w:rPr>
@@ -1108,6 +1188,7 @@
         </w:r>
         <w:r>
           <w:rPr>
+            <w:rFonts w:ascii="Baskerville" w:hAnsi="Baskerville"/>
             <w:noProof/>
             <w:webHidden/>
           </w:rPr>
@@ -1123,7 +1204,7 @@
           <w:tab w:val="right" w:leader="dot" w:pos="9350"/>
         </w:tabs>
         <w:rPr>
-          <w:rFonts w:eastAsiaTheme="minorEastAsia" w:cstheme="minorBidi"/>
+          <w:rFonts w:ascii="Baskerville" w:eastAsiaTheme="minorEastAsia" w:hAnsi="Baskerville" w:cstheme="minorBidi"/>
           <w:b w:val="0"/>
           <w:bCs w:val="0"/>
           <w:caps w:val="0"/>
@@ -1133,17 +1214,18 @@
           <w:lang w:val="en-AU" w:eastAsia="en-GB"/>
         </w:rPr>
       </w:pPr>
-      <w:hyperlink w:anchor="_Toc112877395" w:history="1">
+      <w:hyperlink w:anchor="_Toc112953209" w:history="1">
         <w:r>
           <w:rPr>
             <w:rStyle w:val="Hyperlink"/>
+            <w:rFonts w:ascii="Baskerville" w:hAnsi="Baskerville"/>
             <w:noProof/>
           </w:rPr>
           <w:t>4.</w:t>
         </w:r>
         <w:r>
           <w:rPr>
-            <w:rFonts w:eastAsiaTheme="minorEastAsia" w:cstheme="minorBidi"/>
+            <w:rFonts w:ascii="Baskerville" w:eastAsiaTheme="minorEastAsia" w:hAnsi="Baskerville" w:cstheme="minorBidi"/>
             <w:b w:val="0"/>
             <w:bCs w:val="0"/>
             <w:caps w:val="0"/>
@@ -1157,26 +1239,14 @@
         <w:r>
           <w:rPr>
             <w:rStyle w:val="Hyperlink"/>
-            <w:noProof/>
-          </w:rPr>
-          <w:t>Developmen</w:t>
-        </w:r>
-        <w:r>
-          <w:rPr>
-            <w:rStyle w:val="Hyperlink"/>
-            <w:noProof/>
-          </w:rPr>
-          <w:t>t</w:t>
-        </w:r>
-        <w:r>
-          <w:rPr>
-            <w:rStyle w:val="Hyperlink"/>
-            <w:noProof/>
-          </w:rPr>
-          <w:t xml:space="preserve"> Model Evaluation</w:t>
-        </w:r>
-        <w:r>
-          <w:rPr>
+            <w:rFonts w:ascii="Baskerville" w:hAnsi="Baskerville"/>
+            <w:noProof/>
+          </w:rPr>
+          <w:t>Development Model Evaluation</w:t>
+        </w:r>
+        <w:r>
+          <w:rPr>
+            <w:rFonts w:ascii="Baskerville" w:hAnsi="Baskerville"/>
             <w:noProof/>
             <w:webHidden/>
           </w:rPr>
@@ -1184,6 +1254,7 @@
         </w:r>
         <w:r>
           <w:rPr>
+            <w:rFonts w:ascii="Baskerville" w:hAnsi="Baskerville"/>
             <w:noProof/>
             <w:webHidden/>
           </w:rPr>
@@ -1191,19 +1262,22 @@
         </w:r>
         <w:r>
           <w:rPr>
+            <w:rFonts w:ascii="Baskerville" w:hAnsi="Baskerville"/>
             <w:noProof/>
             <w:webHidden/>
           </w:rPr>
-          <w:instrText xml:space="preserve"> PAGEREF _Toc112877395 \h </w:instrText>
-        </w:r>
-        <w:r>
-          <w:rPr>
+          <w:instrText xml:space="preserve"> PAGEREF _Toc112953209 \h </w:instrText>
+        </w:r>
+        <w:r>
+          <w:rPr>
+            <w:rFonts w:ascii="Baskerville" w:hAnsi="Baskerville"/>
             <w:noProof/>
             <w:webHidden/>
           </w:rPr>
         </w:r>
         <w:r>
           <w:rPr>
+            <w:rFonts w:ascii="Baskerville" w:hAnsi="Baskerville"/>
             <w:noProof/>
             <w:webHidden/>
           </w:rPr>
@@ -1211,6 +1285,7 @@
         </w:r>
         <w:r>
           <w:rPr>
+            <w:rFonts w:ascii="Baskerville" w:hAnsi="Baskerville"/>
             <w:noProof/>
             <w:webHidden/>
           </w:rPr>
@@ -1218,6 +1293,7 @@
         </w:r>
         <w:r>
           <w:rPr>
+            <w:rFonts w:ascii="Baskerville" w:hAnsi="Baskerville"/>
             <w:noProof/>
             <w:webHidden/>
           </w:rPr>
@@ -1233,7 +1309,7 @@
           <w:tab w:val="right" w:leader="dot" w:pos="9350"/>
         </w:tabs>
         <w:rPr>
-          <w:rFonts w:eastAsiaTheme="minorEastAsia" w:cstheme="minorBidi"/>
+          <w:rFonts w:ascii="Baskerville" w:eastAsiaTheme="minorEastAsia" w:hAnsi="Baskerville" w:cstheme="minorBidi"/>
           <w:b w:val="0"/>
           <w:bCs w:val="0"/>
           <w:caps w:val="0"/>
@@ -1243,17 +1319,18 @@
           <w:lang w:val="en-AU" w:eastAsia="en-GB"/>
         </w:rPr>
       </w:pPr>
-      <w:hyperlink w:anchor="_Toc112877396" w:history="1">
+      <w:hyperlink w:anchor="_Toc112953210" w:history="1">
         <w:r>
           <w:rPr>
             <w:rStyle w:val="Hyperlink"/>
+            <w:rFonts w:ascii="Baskerville" w:hAnsi="Baskerville"/>
             <w:noProof/>
           </w:rPr>
           <w:t>5.</w:t>
         </w:r>
         <w:r>
           <w:rPr>
-            <w:rFonts w:eastAsiaTheme="minorEastAsia" w:cstheme="minorBidi"/>
+            <w:rFonts w:ascii="Baskerville" w:eastAsiaTheme="minorEastAsia" w:hAnsi="Baskerville" w:cstheme="minorBidi"/>
             <w:b w:val="0"/>
             <w:bCs w:val="0"/>
             <w:caps w:val="0"/>
@@ -1267,12 +1344,115 @@
         <w:r>
           <w:rPr>
             <w:rStyle w:val="Hyperlink"/>
+            <w:rFonts w:ascii="Baskerville" w:hAnsi="Baskerville"/>
+            <w:noProof/>
+          </w:rPr>
+          <w:t>Project Plan Evaluation</w:t>
+        </w:r>
+        <w:r>
+          <w:rPr>
+            <w:rFonts w:ascii="Baskerville" w:hAnsi="Baskerville"/>
+            <w:noProof/>
+            <w:webHidden/>
+          </w:rPr>
+          <w:tab/>
+        </w:r>
+        <w:r>
+          <w:rPr>
+            <w:rFonts w:ascii="Baskerville" w:hAnsi="Baskerville"/>
+            <w:noProof/>
+            <w:webHidden/>
+          </w:rPr>
+          <w:fldChar w:fldCharType="begin"/>
+        </w:r>
+        <w:r>
+          <w:rPr>
+            <w:rFonts w:ascii="Baskerville" w:hAnsi="Baskerville"/>
+            <w:noProof/>
+            <w:webHidden/>
+          </w:rPr>
+          <w:instrText xml:space="preserve"> PAGEREF _Toc112953210 \h </w:instrText>
+        </w:r>
+        <w:r>
+          <w:rPr>
+            <w:rFonts w:ascii="Baskerville" w:hAnsi="Baskerville"/>
+            <w:noProof/>
+            <w:webHidden/>
+          </w:rPr>
+        </w:r>
+        <w:r>
+          <w:rPr>
+            <w:rFonts w:ascii="Baskerville" w:hAnsi="Baskerville"/>
+            <w:noProof/>
+            <w:webHidden/>
+          </w:rPr>
+          <w:fldChar w:fldCharType="separate"/>
+        </w:r>
+        <w:r>
+          <w:rPr>
+            <w:rFonts w:ascii="Baskerville" w:hAnsi="Baskerville"/>
+            <w:noProof/>
+            <w:webHidden/>
+          </w:rPr>
+          <w:t>8</w:t>
+        </w:r>
+        <w:r>
+          <w:rPr>
+            <w:rFonts w:ascii="Baskerville" w:hAnsi="Baskerville"/>
+            <w:noProof/>
+            <w:webHidden/>
+          </w:rPr>
+          <w:fldChar w:fldCharType="end"/>
+        </w:r>
+      </w:hyperlink>
+    </w:p>
+    <w:p>
+      <w:pPr>
+        <w:pStyle w:val="TOC2"/>
+        <w:tabs>
+          <w:tab w:val="left" w:pos="960"/>
+          <w:tab w:val="right" w:leader="dot" w:pos="9350"/>
+        </w:tabs>
+        <w:rPr>
+          <w:rFonts w:ascii="Baskerville" w:eastAsiaTheme="minorEastAsia" w:hAnsi="Baskerville" w:cstheme="minorBidi"/>
+          <w:smallCaps w:val="0"/>
+          <w:noProof/>
+          <w:sz w:val="24"/>
+          <w:szCs w:val="24"/>
+          <w:lang w:val="en-AU" w:eastAsia="en-GB"/>
+        </w:rPr>
+      </w:pPr>
+      <w:hyperlink w:anchor="_Toc112953211" w:history="1">
+        <w:r>
+          <w:rPr>
+            <w:rStyle w:val="Hyperlink"/>
+            <w:rFonts w:ascii="Baskerville" w:hAnsi="Baskerville"/>
+            <w:noProof/>
+          </w:rPr>
+          <w:t>5.1</w:t>
+        </w:r>
+        <w:r>
+          <w:rPr>
+            <w:rFonts w:ascii="Baskerville" w:eastAsiaTheme="minorEastAsia" w:hAnsi="Baskerville" w:cstheme="minorBidi"/>
+            <w:smallCaps w:val="0"/>
+            <w:noProof/>
+            <w:sz w:val="24"/>
+            <w:szCs w:val="24"/>
+            <w:lang w:val="en-AU" w:eastAsia="en-GB"/>
+          </w:rPr>
+          <w:tab/>
+        </w:r>
+        <w:r>
+          <w:rPr>
+            <w:rStyle w:val="Hyperlink"/>
+            <w:rFonts w:ascii="Baskerville" w:hAnsi="Baskerville"/>
             <w:noProof/>
           </w:rPr>
           <w:t>Adjustments</w:t>
         </w:r>
         <w:r>
           <w:rPr>
+            <w:rFonts w:ascii="Baskerville" w:hAnsi="Baskerville"/>
             <w:noProof/>
             <w:webHidden/>
           </w:rPr>
@@ -1280,6 +1460,7 @@
         </w:r>
         <w:r>
           <w:rPr>
+            <w:rFonts w:ascii="Baskerville" w:hAnsi="Baskerville"/>
             <w:noProof/>
             <w:webHidden/>
           </w:rPr>
@@ -1287,19 +1468,22 @@
         </w:r>
         <w:r>
           <w:rPr>
+            <w:rFonts w:ascii="Baskerville" w:hAnsi="Baskerville"/>
             <w:noProof/>
             <w:webHidden/>
           </w:rPr>
-          <w:instrText xml:space="preserve"> PAGEREF _Toc112877396 \h </w:instrText>
-        </w:r>
-        <w:r>
-          <w:rPr>
+          <w:instrText xml:space="preserve"> PAGEREF _Toc112953211 \h </w:instrText>
+        </w:r>
+        <w:r>
+          <w:rPr>
+            <w:rFonts w:ascii="Baskerville" w:hAnsi="Baskerville"/>
             <w:noProof/>
             <w:webHidden/>
           </w:rPr>
         </w:r>
         <w:r>
           <w:rPr>
+            <w:rFonts w:ascii="Baskerville" w:hAnsi="Baskerville"/>
             <w:noProof/>
             <w:webHidden/>
           </w:rPr>
@@ -1307,6 +1491,7 @@
         </w:r>
         <w:r>
           <w:rPr>
+            <w:rFonts w:ascii="Baskerville" w:hAnsi="Baskerville"/>
             <w:noProof/>
             <w:webHidden/>
           </w:rPr>
@@ -1314,6 +1499,108 @@
         </w:r>
         <w:r>
           <w:rPr>
+            <w:rFonts w:ascii="Baskerville" w:hAnsi="Baskerville"/>
+            <w:noProof/>
+            <w:webHidden/>
+          </w:rPr>
+          <w:fldChar w:fldCharType="end"/>
+        </w:r>
+      </w:hyperlink>
+    </w:p>
+    <w:p>
+      <w:pPr>
+        <w:pStyle w:val="TOC2"/>
+        <w:tabs>
+          <w:tab w:val="left" w:pos="960"/>
+          <w:tab w:val="right" w:leader="dot" w:pos="9350"/>
+        </w:tabs>
+        <w:rPr>
+          <w:rFonts w:ascii="Baskerville" w:eastAsiaTheme="minorEastAsia" w:hAnsi="Baskerville" w:cstheme="minorBidi"/>
+          <w:smallCaps w:val="0"/>
+          <w:noProof/>
+          <w:sz w:val="24"/>
+          <w:szCs w:val="24"/>
+          <w:lang w:val="en-AU" w:eastAsia="en-GB"/>
+        </w:rPr>
+      </w:pPr>
+      <w:hyperlink w:anchor="_Toc112953212" w:history="1">
+        <w:r>
+          <w:rPr>
+            <w:rStyle w:val="Hyperlink"/>
+            <w:rFonts w:ascii="Baskerville" w:hAnsi="Baskerville"/>
+            <w:noProof/>
+          </w:rPr>
+          <w:t>5.2</w:t>
+        </w:r>
+        <w:r>
+          <w:rPr>
+            <w:rFonts w:ascii="Baskerville" w:eastAsiaTheme="minorEastAsia" w:hAnsi="Baskerville" w:cstheme="minorBidi"/>
+            <w:smallCaps w:val="0"/>
+            <w:noProof/>
+            <w:sz w:val="24"/>
+            <w:szCs w:val="24"/>
+            <w:lang w:val="en-AU" w:eastAsia="en-GB"/>
+          </w:rPr>
+          <w:tab/>
+        </w:r>
+        <w:r>
+          <w:rPr>
+            <w:rStyle w:val="Hyperlink"/>
+            <w:rFonts w:ascii="Baskerville" w:hAnsi="Baskerville"/>
+            <w:noProof/>
+          </w:rPr>
+          <w:t>Effectiveness</w:t>
+        </w:r>
+        <w:r>
+          <w:rPr>
+            <w:rFonts w:ascii="Baskerville" w:hAnsi="Baskerville"/>
+            <w:noProof/>
+            <w:webHidden/>
+          </w:rPr>
+          <w:tab/>
+        </w:r>
+        <w:r>
+          <w:rPr>
+            <w:rFonts w:ascii="Baskerville" w:hAnsi="Baskerville"/>
+            <w:noProof/>
+            <w:webHidden/>
+          </w:rPr>
+          <w:fldChar w:fldCharType="begin"/>
+        </w:r>
+        <w:r>
+          <w:rPr>
+            <w:rFonts w:ascii="Baskerville" w:hAnsi="Baskerville"/>
+            <w:noProof/>
+            <w:webHidden/>
+          </w:rPr>
+          <w:instrText xml:space="preserve"> PAGEREF _Toc112953212 \h </w:instrText>
+        </w:r>
+        <w:r>
+          <w:rPr>
+            <w:rFonts w:ascii="Baskerville" w:hAnsi="Baskerville"/>
+            <w:noProof/>
+            <w:webHidden/>
+          </w:rPr>
+        </w:r>
+        <w:r>
+          <w:rPr>
+            <w:rFonts w:ascii="Baskerville" w:hAnsi="Baskerville"/>
+            <w:noProof/>
+            <w:webHidden/>
+          </w:rPr>
+          <w:fldChar w:fldCharType="separate"/>
+        </w:r>
+        <w:r>
+          <w:rPr>
+            <w:rFonts w:ascii="Baskerville" w:hAnsi="Baskerville"/>
+            <w:noProof/>
+            <w:webHidden/>
+          </w:rPr>
+          <w:t>9</w:t>
+        </w:r>
+        <w:r>
+          <w:rPr>
+            <w:rFonts w:ascii="Baskerville" w:hAnsi="Baskerville"/>
             <w:noProof/>
             <w:webHidden/>
           </w:rPr>
@@ -1329,7 +1616,7 @@
           <w:tab w:val="right" w:leader="dot" w:pos="9350"/>
         </w:tabs>
         <w:rPr>
-          <w:rFonts w:eastAsiaTheme="minorEastAsia" w:cstheme="minorBidi"/>
+          <w:rFonts w:ascii="Baskerville" w:eastAsiaTheme="minorEastAsia" w:hAnsi="Baskerville" w:cstheme="minorBidi"/>
           <w:b w:val="0"/>
           <w:bCs w:val="0"/>
           <w:caps w:val="0"/>
@@ -1339,17 +1626,18 @@
           <w:lang w:val="en-AU" w:eastAsia="en-GB"/>
         </w:rPr>
       </w:pPr>
-      <w:hyperlink w:anchor="_Toc112877397" w:history="1">
+      <w:hyperlink w:anchor="_Toc112953213" w:history="1">
         <w:r>
           <w:rPr>
             <w:rStyle w:val="Hyperlink"/>
+            <w:rFonts w:ascii="Baskerville" w:hAnsi="Baskerville"/>
             <w:noProof/>
           </w:rPr>
           <w:t>6.</w:t>
         </w:r>
         <w:r>
           <w:rPr>
-            <w:rFonts w:eastAsiaTheme="minorEastAsia" w:cstheme="minorBidi"/>
+            <w:rFonts w:ascii="Baskerville" w:eastAsiaTheme="minorEastAsia" w:hAnsi="Baskerville" w:cstheme="minorBidi"/>
             <w:b w:val="0"/>
             <w:bCs w:val="0"/>
             <w:caps w:val="0"/>
@@ -1363,12 +1651,14 @@
         <w:r>
           <w:rPr>
             <w:rStyle w:val="Hyperlink"/>
-            <w:noProof/>
-          </w:rPr>
-          <w:t>References</w:t>
-        </w:r>
-        <w:r>
-          <w:rPr>
+            <w:rFonts w:ascii="Baskerville" w:hAnsi="Baskerville"/>
+            <w:noProof/>
+          </w:rPr>
+          <w:t>Personal Reflection</w:t>
+        </w:r>
+        <w:r>
+          <w:rPr>
+            <w:rFonts w:ascii="Baskerville" w:hAnsi="Baskerville"/>
             <w:noProof/>
             <w:webHidden/>
           </w:rPr>
@@ -1376,6 +1666,7 @@
         </w:r>
         <w:r>
           <w:rPr>
+            <w:rFonts w:ascii="Baskerville" w:hAnsi="Baskerville"/>
             <w:noProof/>
             <w:webHidden/>
           </w:rPr>
@@ -1383,19 +1674,22 @@
         </w:r>
         <w:r>
           <w:rPr>
+            <w:rFonts w:ascii="Baskerville" w:hAnsi="Baskerville"/>
             <w:noProof/>
             <w:webHidden/>
           </w:rPr>
-          <w:instrText xml:space="preserve"> PAGEREF _Toc112877397 \h </w:instrText>
-        </w:r>
-        <w:r>
-          <w:rPr>
+          <w:instrText xml:space="preserve"> PAGEREF _Toc112953213 \h </w:instrText>
+        </w:r>
+        <w:r>
+          <w:rPr>
+            <w:rFonts w:ascii="Baskerville" w:hAnsi="Baskerville"/>
             <w:noProof/>
             <w:webHidden/>
           </w:rPr>
         </w:r>
         <w:r>
           <w:rPr>
+            <w:rFonts w:ascii="Baskerville" w:hAnsi="Baskerville"/>
             <w:noProof/>
             <w:webHidden/>
           </w:rPr>
@@ -1403,13 +1697,15 @@
         </w:r>
         <w:r>
           <w:rPr>
+            <w:rFonts w:ascii="Baskerville" w:hAnsi="Baskerville"/>
             <w:noProof/>
             <w:webHidden/>
           </w:rPr>
-          <w:t>8</w:t>
-        </w:r>
-        <w:r>
-          <w:rPr>
+          <w:t>10</w:t>
+        </w:r>
+        <w:r>
+          <w:rPr>
+            <w:rFonts w:ascii="Baskerville" w:hAnsi="Baskerville"/>
             <w:noProof/>
             <w:webHidden/>
           </w:rPr>
@@ -1419,22 +1715,128 @@
     </w:p>
     <w:p>
       <w:pPr>
-        <w:rPr>
-          <w:lang w:val="en-AU"/>
-        </w:rPr>
-      </w:pPr>
-      <w:r>
-        <w:rPr>
-          <w:lang w:val="en-AU"/>
-        </w:rPr>
-        <w:fldChar w:fldCharType="end"/>
-      </w:r>
+        <w:pStyle w:val="TOC1"/>
+        <w:tabs>
+          <w:tab w:val="left" w:pos="480"/>
+          <w:tab w:val="right" w:leader="dot" w:pos="9350"/>
+        </w:tabs>
+        <w:rPr>
+          <w:rFonts w:ascii="Baskerville" w:eastAsiaTheme="minorEastAsia" w:hAnsi="Baskerville" w:cstheme="minorBidi"/>
+          <w:b w:val="0"/>
+          <w:bCs w:val="0"/>
+          <w:caps w:val="0"/>
+          <w:noProof/>
+          <w:sz w:val="24"/>
+          <w:szCs w:val="24"/>
+          <w:lang w:val="en-AU" w:eastAsia="en-GB"/>
+        </w:rPr>
+      </w:pPr>
+      <w:hyperlink w:anchor="_Toc112953214" w:history="1">
+        <w:r>
+          <w:rPr>
+            <w:rStyle w:val="Hyperlink"/>
+            <w:rFonts w:ascii="Baskerville" w:hAnsi="Baskerville"/>
+            <w:noProof/>
+          </w:rPr>
+          <w:t>7.</w:t>
+        </w:r>
+        <w:r>
+          <w:rPr>
+            <w:rFonts w:ascii="Baskerville" w:eastAsiaTheme="minorEastAsia" w:hAnsi="Baskerville" w:cstheme="minorBidi"/>
+            <w:b w:val="0"/>
+            <w:bCs w:val="0"/>
+            <w:caps w:val="0"/>
+            <w:noProof/>
+            <w:sz w:val="24"/>
+            <w:szCs w:val="24"/>
+            <w:lang w:val="en-AU" w:eastAsia="en-GB"/>
+          </w:rPr>
+          <w:tab/>
+        </w:r>
+        <w:r>
+          <w:rPr>
+            <w:rStyle w:val="Hyperlink"/>
+            <w:rFonts w:ascii="Baskerville" w:hAnsi="Baskerville"/>
+            <w:noProof/>
+          </w:rPr>
+          <w:t>References</w:t>
+        </w:r>
+        <w:r>
+          <w:rPr>
+            <w:rFonts w:ascii="Baskerville" w:hAnsi="Baskerville"/>
+            <w:noProof/>
+            <w:webHidden/>
+          </w:rPr>
+          <w:tab/>
+        </w:r>
+        <w:r>
+          <w:rPr>
+            <w:rFonts w:ascii="Baskerville" w:hAnsi="Baskerville"/>
+            <w:noProof/>
+            <w:webHidden/>
+          </w:rPr>
+          <w:fldChar w:fldCharType="begin"/>
+        </w:r>
+        <w:r>
+          <w:rPr>
+            <w:rFonts w:ascii="Baskerville" w:hAnsi="Baskerville"/>
+            <w:noProof/>
+            <w:webHidden/>
+          </w:rPr>
+          <w:instrText xml:space="preserve"> PAGEREF _Toc112953214 \h </w:instrText>
+        </w:r>
+        <w:r>
+          <w:rPr>
+            <w:rFonts w:ascii="Baskerville" w:hAnsi="Baskerville"/>
+            <w:noProof/>
+            <w:webHidden/>
+          </w:rPr>
+        </w:r>
+        <w:r>
+          <w:rPr>
+            <w:rFonts w:ascii="Baskerville" w:hAnsi="Baskerville"/>
+            <w:noProof/>
+            <w:webHidden/>
+          </w:rPr>
+          <w:fldChar w:fldCharType="separate"/>
+        </w:r>
+        <w:r>
+          <w:rPr>
+            <w:rFonts w:ascii="Baskerville" w:hAnsi="Baskerville"/>
+            <w:noProof/>
+            <w:webHidden/>
+          </w:rPr>
+          <w:t>10</w:t>
+        </w:r>
+        <w:r>
+          <w:rPr>
+            <w:rFonts w:ascii="Baskerville" w:hAnsi="Baskerville"/>
+            <w:noProof/>
+            <w:webHidden/>
+          </w:rPr>
+          <w:fldChar w:fldCharType="end"/>
+        </w:r>
+      </w:hyperlink>
     </w:p>
     <w:p>
       <w:pPr>
+        <w:rPr>
+          <w:lang w:val="en-AU"/>
+        </w:rPr>
+      </w:pPr>
+      <w:r>
+        <w:rPr>
+          <w:rFonts w:ascii="Baskerville" w:hAnsi="Baskerville"/>
+          <w:lang w:val="en-AU"/>
+        </w:rPr>
+        <w:fldChar w:fldCharType="end"/>
+      </w:r>
+    </w:p>
+    <w:p>
+      <w:pPr>
         <w:pStyle w:val="Heading1"/>
       </w:pPr>
-      <w:bookmarkStart w:id="7" w:name="_Toc112877386"/>
+      <w:bookmarkStart w:id="7" w:name="_Toc112953200"/>
       <w:r>
         <w:t>Revision History</w:t>
       </w:r>
@@ -1456,15 +1858,15 @@
         <w:tblLook w:val="0000" w:firstRow="0" w:lastRow="0" w:firstColumn="0" w:lastColumn="0" w:noHBand="0" w:noVBand="0"/>
       </w:tblPr>
       <w:tblGrid>
-        <w:gridCol w:w="2537"/>
+        <w:gridCol w:w="2820"/>
         <w:gridCol w:w="1276"/>
-        <w:gridCol w:w="4471"/>
+        <w:gridCol w:w="4188"/>
         <w:gridCol w:w="1584"/>
       </w:tblGrid>
       <w:tr>
         <w:tc>
           <w:tcPr>
-            <w:tcW w:w="2537" w:type="dxa"/>
+            <w:tcW w:w="2820" w:type="dxa"/>
             <w:tcBorders>
               <w:top w:val="single" w:sz="12" w:space="0" w:color="auto"/>
               <w:bottom w:val="double" w:sz="12" w:space="0" w:color="auto"/>
@@ -1518,7 +1920,7 @@
         </w:tc>
         <w:tc>
           <w:tcPr>
-            <w:tcW w:w="4471" w:type="dxa"/>
+            <w:tcW w:w="4188" w:type="dxa"/>
             <w:tcBorders>
               <w:top w:val="single" w:sz="12" w:space="0" w:color="auto"/>
               <w:bottom w:val="double" w:sz="12" w:space="0" w:color="auto"/>
@@ -1574,7 +1976,7 @@
       <w:tr>
         <w:tc>
           <w:tcPr>
-            <w:tcW w:w="2537" w:type="dxa"/>
+            <w:tcW w:w="2820" w:type="dxa"/>
             <w:tcBorders>
               <w:top w:val="nil"/>
             </w:tcBorders>
@@ -1587,6 +1989,13 @@
                 <w:lang w:val="en-AU"/>
               </w:rPr>
             </w:pPr>
+            <w:r>
+              <w:rPr>
+                <w:rFonts w:ascii="Baskerville" w:hAnsi="Baskerville"/>
+                <w:lang w:val="en-AU"/>
+              </w:rPr>
+              <w:t>Personal Reflection</w:t>
+            </w:r>
           </w:p>
         </w:tc>
         <w:tc>
@@ -1604,11 +2013,18 @@
                 <w:lang w:val="en-AU"/>
               </w:rPr>
             </w:pPr>
+            <w:r>
+              <w:rPr>
+                <w:rFonts w:ascii="Baskerville" w:hAnsi="Baskerville"/>
+                <w:lang w:val="en-AU"/>
+              </w:rPr>
+              <w:t>1/9/2022</w:t>
+            </w:r>
           </w:p>
         </w:tc>
         <w:tc>
           <w:tcPr>
-            <w:tcW w:w="4471" w:type="dxa"/>
+            <w:tcW w:w="4188" w:type="dxa"/>
             <w:tcBorders>
               <w:top w:val="nil"/>
             </w:tcBorders>
@@ -1621,6 +2037,20 @@
                 <w:lang w:val="en-AU"/>
               </w:rPr>
             </w:pPr>
+            <w:r>
+              <w:rPr>
+                <w:rFonts w:ascii="Baskerville" w:hAnsi="Baskerville"/>
+                <w:lang w:val="en-AU"/>
+              </w:rPr>
+              <w:t xml:space="preserve">Added </w:t>
+            </w:r>
+            <w:r>
+              <w:rPr>
+                <w:rFonts w:ascii="Baskerville" w:hAnsi="Baskerville"/>
+                <w:lang w:val="en-AU"/>
+              </w:rPr>
+              <w:t>personal reflection</w:t>
+            </w:r>
           </w:p>
         </w:tc>
         <w:tc>
@@ -1638,6 +2068,13 @@
                 <w:lang w:val="en-AU"/>
               </w:rPr>
             </w:pPr>
+            <w:r>
+              <w:rPr>
+                <w:rFonts w:ascii="Baskerville" w:hAnsi="Baskerville"/>
+                <w:lang w:val="en-AU"/>
+              </w:rPr>
+              <w:t>1.0.1</w:t>
+            </w:r>
           </w:p>
         </w:tc>
       </w:tr>
@@ -1732,7 +2169,7 @@
           <w:numId w:val="1"/>
         </w:numPr>
       </w:pPr>
-      <w:bookmarkStart w:id="10" w:name="_Toc112877387"/>
+      <w:bookmarkStart w:id="10" w:name="_Toc112953201"/>
       <w:r>
         <w:lastRenderedPageBreak/>
         <w:t>Introduction</w:t>
@@ -1751,7 +2188,7 @@
       </w:pPr>
       <w:bookmarkStart w:id="11" w:name="_Toc439994667"/>
       <w:bookmarkStart w:id="12" w:name="_Toc106380558"/>
-      <w:bookmarkStart w:id="13" w:name="_Toc112877388"/>
+      <w:bookmarkStart w:id="13" w:name="_Toc112953202"/>
       <w:r>
         <w:rPr>
           <w:rFonts w:ascii="Baskerville" w:hAnsi="Baskerville"/>
@@ -1822,7 +2259,7 @@
           <w:numId w:val="1"/>
         </w:numPr>
       </w:pPr>
-      <w:bookmarkStart w:id="14" w:name="_Toc112877389"/>
+      <w:bookmarkStart w:id="14" w:name="_Toc112953203"/>
       <w:r>
         <w:t>Requirement</w:t>
       </w:r>
@@ -1893,7 +2330,7 @@
           <w:lang w:val="en-AU"/>
         </w:rPr>
       </w:pPr>
-      <w:bookmarkStart w:id="15" w:name="_Toc112877390"/>
+      <w:bookmarkStart w:id="15" w:name="_Toc112953204"/>
       <w:r>
         <w:rPr>
           <w:rFonts w:ascii="Baskerville" w:hAnsi="Baskerville"/>
@@ -2639,17 +3076,7 @@
                 <w:sz w:val="20"/>
                 <w:szCs w:val="20"/>
               </w:rPr>
-              <w:t>FT#2</w:t>
-            </w:r>
-            <w:r>
-              <w:rPr>
-                <w:rFonts w:ascii="Baskerville" w:hAnsi="Baskerville"/>
-                <w:b/>
-                <w:bCs/>
-                <w:sz w:val="20"/>
-                <w:szCs w:val="20"/>
-              </w:rPr>
-              <w:t>2</w:t>
+              <w:t>FT#22</w:t>
             </w:r>
             <w:r>
               <w:rPr>
@@ -3722,33 +4149,15 @@
                 <w:sz w:val="20"/>
                 <w:szCs w:val="20"/>
               </w:rPr>
-              <w:t>FT#</w:t>
-            </w:r>
-            <w:r>
-              <w:rPr>
-                <w:rFonts w:ascii="Baskerville" w:hAnsi="Baskerville"/>
-                <w:b/>
-                <w:bCs/>
-                <w:sz w:val="20"/>
-                <w:szCs w:val="20"/>
-              </w:rPr>
-              <w:t>11</w:t>
-            </w:r>
-            <w:r>
-              <w:rPr>
-                <w:rFonts w:ascii="Baskerville" w:hAnsi="Baskerville"/>
-                <w:sz w:val="20"/>
-                <w:szCs w:val="20"/>
-              </w:rPr>
-              <w:t xml:space="preserve">: </w:t>
-            </w:r>
-            <w:r>
-              <w:rPr>
-                <w:rFonts w:ascii="Baskerville" w:hAnsi="Baskerville"/>
-                <w:sz w:val="20"/>
-                <w:szCs w:val="20"/>
-              </w:rPr>
-              <w:t>Fail</w:t>
+              <w:t>FT#11</w:t>
+            </w:r>
+            <w:r>
+              <w:rPr>
+                <w:rFonts w:ascii="Baskerville" w:hAnsi="Baskerville"/>
+                <w:sz w:val="20"/>
+                <w:szCs w:val="20"/>
+              </w:rPr>
+              <w:t>: Fail</w:t>
             </w:r>
           </w:p>
           <w:p>
@@ -3769,17 +4178,7 @@
                 <w:sz w:val="20"/>
                 <w:szCs w:val="20"/>
               </w:rPr>
-              <w:t>FT#</w:t>
-            </w:r>
-            <w:r>
-              <w:rPr>
-                <w:rFonts w:ascii="Baskerville" w:hAnsi="Baskerville"/>
-                <w:b/>
-                <w:bCs/>
-                <w:sz w:val="20"/>
-                <w:szCs w:val="20"/>
-              </w:rPr>
-              <w:t>12</w:t>
+              <w:t>FT#12</w:t>
             </w:r>
             <w:r>
               <w:rPr>
@@ -3800,6 +4199,14 @@
                 <w:szCs w:val="20"/>
               </w:rPr>
             </w:pPr>
+            <w:r>
+              <w:rPr>
+                <w:rFonts w:ascii="Baskerville" w:hAnsi="Baskerville"/>
+                <w:sz w:val="20"/>
+                <w:szCs w:val="20"/>
+              </w:rPr>
+              <w:t>The leaderboards have seen an unexpected issue with bot accounts, and has remained robust</w:t>
+            </w:r>
           </w:p>
         </w:tc>
       </w:tr>
@@ -4418,7 +4825,7 @@
           <w:lang w:val="en-AU"/>
         </w:rPr>
       </w:pPr>
-      <w:bookmarkStart w:id="16" w:name="_Toc112877391"/>
+      <w:bookmarkStart w:id="16" w:name="_Toc112953205"/>
       <w:r>
         <w:rPr>
           <w:rFonts w:ascii="Baskerville" w:hAnsi="Baskerville"/>
@@ -4496,9 +4903,9 @@
         <w:tblLook w:val="04A0" w:firstRow="1" w:lastRow="0" w:firstColumn="1" w:lastColumn="0" w:noHBand="0" w:noVBand="1"/>
       </w:tblPr>
       <w:tblGrid>
-        <w:gridCol w:w="2547"/>
-        <w:gridCol w:w="5245"/>
-        <w:gridCol w:w="1846"/>
+        <w:gridCol w:w="2263"/>
+        <w:gridCol w:w="5387"/>
+        <w:gridCol w:w="1988"/>
       </w:tblGrid>
       <w:tr>
         <w:trPr>
@@ -4508,7 +4915,7 @@
         <w:tc>
           <w:tcPr>
             <w:cnfStyle w:val="001000000000" w:firstRow="0" w:lastRow="0" w:firstColumn="1" w:lastColumn="0" w:oddVBand="0" w:evenVBand="0" w:oddHBand="0" w:evenHBand="0" w:firstRowFirstColumn="0" w:firstRowLastColumn="0" w:lastRowFirstColumn="0" w:lastRowLastColumn="0"/>
-            <w:tcW w:w="2547" w:type="dxa"/>
+            <w:tcW w:w="2263" w:type="dxa"/>
             <w:shd w:val="clear" w:color="auto" w:fill="8EAADB" w:themeFill="accent1" w:themeFillTint="99"/>
             <w:vAlign w:val="center"/>
           </w:tcPr>
@@ -4539,7 +4946,7 @@
         </w:tc>
         <w:tc>
           <w:tcPr>
-            <w:tcW w:w="5245" w:type="dxa"/>
+            <w:tcW w:w="5387" w:type="dxa"/>
             <w:shd w:val="clear" w:color="auto" w:fill="8EAADB" w:themeFill="accent1" w:themeFillTint="99"/>
             <w:vAlign w:val="center"/>
           </w:tcPr>
@@ -4571,7 +4978,7 @@
         </w:tc>
         <w:tc>
           <w:tcPr>
-            <w:tcW w:w="1846" w:type="dxa"/>
+            <w:tcW w:w="1988" w:type="dxa"/>
             <w:shd w:val="clear" w:color="auto" w:fill="8EAADB" w:themeFill="accent1" w:themeFillTint="99"/>
             <w:vAlign w:val="center"/>
           </w:tcPr>
@@ -4635,7 +5042,7 @@
         <w:tc>
           <w:tcPr>
             <w:cnfStyle w:val="001000000000" w:firstRow="0" w:lastRow="0" w:firstColumn="1" w:lastColumn="0" w:oddVBand="0" w:evenVBand="0" w:oddHBand="0" w:evenHBand="0" w:firstRowFirstColumn="0" w:firstRowLastColumn="0" w:lastRowFirstColumn="0" w:lastRowLastColumn="0"/>
-            <w:tcW w:w="2547" w:type="dxa"/>
+            <w:tcW w:w="2263" w:type="dxa"/>
           </w:tcPr>
           <w:p>
             <w:pPr>
@@ -4662,7 +5069,7 @@
         </w:tc>
         <w:tc>
           <w:tcPr>
-            <w:tcW w:w="5245" w:type="dxa"/>
+            <w:tcW w:w="5387" w:type="dxa"/>
           </w:tcPr>
           <w:p>
             <w:pPr>
@@ -4768,7 +5175,7 @@
         </w:tc>
         <w:tc>
           <w:tcPr>
-            <w:tcW w:w="1846" w:type="dxa"/>
+            <w:tcW w:w="1988" w:type="dxa"/>
           </w:tcPr>
           <w:p>
             <w:pPr>
@@ -4799,7 +5206,7 @@
         <w:tc>
           <w:tcPr>
             <w:cnfStyle w:val="001000000000" w:firstRow="0" w:lastRow="0" w:firstColumn="1" w:lastColumn="0" w:oddVBand="0" w:evenVBand="0" w:oddHBand="0" w:evenHBand="0" w:firstRowFirstColumn="0" w:firstRowLastColumn="0" w:lastRowFirstColumn="0" w:lastRowLastColumn="0"/>
-            <w:tcW w:w="2547" w:type="dxa"/>
+            <w:tcW w:w="2263" w:type="dxa"/>
           </w:tcPr>
           <w:p>
             <w:pPr>
@@ -4826,7 +5233,7 @@
         </w:tc>
         <w:tc>
           <w:tcPr>
-            <w:tcW w:w="5245" w:type="dxa"/>
+            <w:tcW w:w="5387" w:type="dxa"/>
           </w:tcPr>
           <w:p>
             <w:pPr>
@@ -4874,7 +5281,7 @@
         </w:tc>
         <w:tc>
           <w:tcPr>
-            <w:tcW w:w="1846" w:type="dxa"/>
+            <w:tcW w:w="1988" w:type="dxa"/>
           </w:tcPr>
           <w:p>
             <w:pPr>
@@ -4924,7 +5331,7 @@
         <w:tc>
           <w:tcPr>
             <w:cnfStyle w:val="001000000000" w:firstRow="0" w:lastRow="0" w:firstColumn="1" w:lastColumn="0" w:oddVBand="0" w:evenVBand="0" w:oddHBand="0" w:evenHBand="0" w:firstRowFirstColumn="0" w:firstRowLastColumn="0" w:lastRowFirstColumn="0" w:lastRowLastColumn="0"/>
-            <w:tcW w:w="2547" w:type="dxa"/>
+            <w:tcW w:w="2263" w:type="dxa"/>
           </w:tcPr>
           <w:p>
             <w:pPr>
@@ -4949,7 +5356,7 @@
         </w:tc>
         <w:tc>
           <w:tcPr>
-            <w:tcW w:w="5245" w:type="dxa"/>
+            <w:tcW w:w="5387" w:type="dxa"/>
           </w:tcPr>
           <w:p>
             <w:pPr>
@@ -5029,7 +5436,7 @@
         </w:tc>
         <w:tc>
           <w:tcPr>
-            <w:tcW w:w="1846" w:type="dxa"/>
+            <w:tcW w:w="1988" w:type="dxa"/>
           </w:tcPr>
           <w:p>
             <w:pPr>
@@ -5087,7 +5494,7 @@
         <w:tc>
           <w:tcPr>
             <w:cnfStyle w:val="001000000000" w:firstRow="0" w:lastRow="0" w:firstColumn="1" w:lastColumn="0" w:oddVBand="0" w:evenVBand="0" w:oddHBand="0" w:evenHBand="0" w:firstRowFirstColumn="0" w:firstRowLastColumn="0" w:lastRowFirstColumn="0" w:lastRowLastColumn="0"/>
-            <w:tcW w:w="2547" w:type="dxa"/>
+            <w:tcW w:w="2263" w:type="dxa"/>
           </w:tcPr>
           <w:p>
             <w:pPr>
@@ -5114,7 +5521,7 @@
         </w:tc>
         <w:tc>
           <w:tcPr>
-            <w:tcW w:w="5245" w:type="dxa"/>
+            <w:tcW w:w="5387" w:type="dxa"/>
           </w:tcPr>
           <w:p>
             <w:pPr>
@@ -5154,7 +5561,7 @@
         </w:tc>
         <w:tc>
           <w:tcPr>
-            <w:tcW w:w="1846" w:type="dxa"/>
+            <w:tcW w:w="1988" w:type="dxa"/>
           </w:tcPr>
           <w:p>
             <w:pPr>
@@ -5185,7 +5592,7 @@
         <w:tc>
           <w:tcPr>
             <w:cnfStyle w:val="001000000000" w:firstRow="0" w:lastRow="0" w:firstColumn="1" w:lastColumn="0" w:oddVBand="0" w:evenVBand="0" w:oddHBand="0" w:evenHBand="0" w:firstRowFirstColumn="0" w:firstRowLastColumn="0" w:lastRowFirstColumn="0" w:lastRowLastColumn="0"/>
-            <w:tcW w:w="2547" w:type="dxa"/>
+            <w:tcW w:w="2263" w:type="dxa"/>
           </w:tcPr>
           <w:p>
             <w:pPr>
@@ -5210,7 +5617,7 @@
         </w:tc>
         <w:tc>
           <w:tcPr>
-            <w:tcW w:w="5245" w:type="dxa"/>
+            <w:tcW w:w="5387" w:type="dxa"/>
           </w:tcPr>
           <w:p>
             <w:pPr>
@@ -5258,7 +5665,7 @@
         </w:tc>
         <w:tc>
           <w:tcPr>
-            <w:tcW w:w="1846" w:type="dxa"/>
+            <w:tcW w:w="1988" w:type="dxa"/>
           </w:tcPr>
           <w:p>
             <w:pPr>
@@ -5315,7 +5722,7 @@
         <w:tc>
           <w:tcPr>
             <w:cnfStyle w:val="001000000000" w:firstRow="0" w:lastRow="0" w:firstColumn="1" w:lastColumn="0" w:oddVBand="0" w:evenVBand="0" w:oddHBand="0" w:evenHBand="0" w:firstRowFirstColumn="0" w:firstRowLastColumn="0" w:lastRowFirstColumn="0" w:lastRowLastColumn="0"/>
-            <w:tcW w:w="2547" w:type="dxa"/>
+            <w:tcW w:w="2263" w:type="dxa"/>
           </w:tcPr>
           <w:p>
             <w:pPr>
@@ -5342,7 +5749,7 @@
         </w:tc>
         <w:tc>
           <w:tcPr>
-            <w:tcW w:w="5245" w:type="dxa"/>
+            <w:tcW w:w="5387" w:type="dxa"/>
           </w:tcPr>
           <w:p>
             <w:pPr>
@@ -5376,7 +5783,39 @@
                 <w:sz w:val="19"/>
                 <w:szCs w:val="19"/>
               </w:rPr>
-              <w:t xml:space="preserve">quite quickly. The next solution was to have no dedicated server, and just get admins to paste in links to their files after uploading them </w:t>
+              <w:t>quite quickly. The next solution was to have no dedicated server, and just get admins to paste in links to their files after uploading them to another CDN. The problem with this is that it is not reliable at all (other services expire their files</w:t>
+            </w:r>
+            <w:r>
+              <w:rPr>
+                <w:rFonts w:ascii="Baskerville" w:hAnsi="Baskerville"/>
+                <w:sz w:val="19"/>
+                <w:szCs w:val="19"/>
+              </w:rPr>
+              <w:t>),</w:t>
+            </w:r>
+            <w:r>
+              <w:rPr>
+                <w:rFonts w:ascii="Baskerville" w:hAnsi="Baskerville"/>
+                <w:sz w:val="19"/>
+                <w:szCs w:val="19"/>
+              </w:rPr>
+              <w:t xml:space="preserve"> and </w:t>
+            </w:r>
+            <w:r>
+              <w:rPr>
+                <w:rFonts w:ascii="Baskerville" w:hAnsi="Baskerville"/>
+                <w:sz w:val="19"/>
+                <w:szCs w:val="19"/>
+              </w:rPr>
+              <w:t xml:space="preserve">it is also a hindrance to the client. The final solution was to just use </w:t>
+            </w:r>
+            <w:r>
+              <w:rPr>
+                <w:rFonts w:ascii="Baskerville" w:hAnsi="Baskerville"/>
+                <w:sz w:val="19"/>
+                <w:szCs w:val="19"/>
+              </w:rPr>
+              <w:t xml:space="preserve">Firebase Storage (added in </w:t>
             </w:r>
             <w:r>
               <w:rPr>
@@ -5385,39 +5824,7 @@
                 <w:szCs w:val="19"/>
               </w:rPr>
               <w:lastRenderedPageBreak/>
-              <w:t>to another CDN. The problem with this is that it is not reliable at all (other services expire their files</w:t>
-            </w:r>
-            <w:r>
-              <w:rPr>
-                <w:rFonts w:ascii="Baskerville" w:hAnsi="Baskerville"/>
-                <w:sz w:val="19"/>
-                <w:szCs w:val="19"/>
-              </w:rPr>
-              <w:t>),</w:t>
-            </w:r>
-            <w:r>
-              <w:rPr>
-                <w:rFonts w:ascii="Baskerville" w:hAnsi="Baskerville"/>
-                <w:sz w:val="19"/>
-                <w:szCs w:val="19"/>
-              </w:rPr>
-              <w:t xml:space="preserve"> and </w:t>
-            </w:r>
-            <w:r>
-              <w:rPr>
-                <w:rFonts w:ascii="Baskerville" w:hAnsi="Baskerville"/>
-                <w:sz w:val="19"/>
-                <w:szCs w:val="19"/>
-              </w:rPr>
-              <w:t xml:space="preserve">it is also a hindrance to the client. The final solution was to just use </w:t>
-            </w:r>
-            <w:r>
-              <w:rPr>
-                <w:rFonts w:ascii="Baskerville" w:hAnsi="Baskerville"/>
-                <w:sz w:val="19"/>
-                <w:szCs w:val="19"/>
-              </w:rPr>
-              <w:t>Firebase Storage (added in v1.0.2), which is very reliable in terms of file uploads</w:t>
+              <w:t>v1.0.2), which is very reliable in terms of file uploads</w:t>
             </w:r>
             <w:r>
               <w:rPr>
@@ -5463,7 +5870,7 @@
         </w:tc>
         <w:tc>
           <w:tcPr>
-            <w:tcW w:w="1846" w:type="dxa"/>
+            <w:tcW w:w="1988" w:type="dxa"/>
           </w:tcPr>
           <w:p>
             <w:pPr>
@@ -5505,7 +5912,7 @@
                 <w:sz w:val="19"/>
                 <w:szCs w:val="19"/>
               </w:rPr>
-              <w:t xml:space="preserve">This was a part of the usability testing, </w:t>
+              <w:t xml:space="preserve">This was a part of the usability testing, but also had issues encountered after they were completed by </w:t>
             </w:r>
             <w:r>
               <w:rPr>
@@ -5514,7 +5921,7 @@
                 <w:szCs w:val="19"/>
               </w:rPr>
               <w:lastRenderedPageBreak/>
-              <w:t xml:space="preserve">but also had issues encountered after they were completed by other admins. v1.0.2 was released in response. </w:t>
+              <w:t xml:space="preserve">other admins. v1.0.2 was released in response. </w:t>
             </w:r>
           </w:p>
         </w:tc>
@@ -5553,7 +5960,7 @@
         <w:tc>
           <w:tcPr>
             <w:cnfStyle w:val="001000000000" w:firstRow="0" w:lastRow="0" w:firstColumn="1" w:lastColumn="0" w:oddVBand="0" w:evenVBand="0" w:oddHBand="0" w:evenHBand="0" w:firstRowFirstColumn="0" w:firstRowLastColumn="0" w:lastRowFirstColumn="0" w:lastRowLastColumn="0"/>
-            <w:tcW w:w="2547" w:type="dxa"/>
+            <w:tcW w:w="2263" w:type="dxa"/>
           </w:tcPr>
           <w:p>
             <w:pPr>
@@ -5580,7 +5987,7 @@
         </w:tc>
         <w:tc>
           <w:tcPr>
-            <w:tcW w:w="5245" w:type="dxa"/>
+            <w:tcW w:w="5387" w:type="dxa"/>
           </w:tcPr>
           <w:p>
             <w:pPr>
@@ -5662,7 +6069,7 @@
         </w:tc>
         <w:tc>
           <w:tcPr>
-            <w:tcW w:w="1846" w:type="dxa"/>
+            <w:tcW w:w="1988" w:type="dxa"/>
           </w:tcPr>
           <w:p>
             <w:pPr>
@@ -5712,7 +6119,7 @@
         <w:tc>
           <w:tcPr>
             <w:cnfStyle w:val="001000000000" w:firstRow="0" w:lastRow="0" w:firstColumn="1" w:lastColumn="0" w:oddVBand="0" w:evenVBand="0" w:oddHBand="0" w:evenHBand="0" w:firstRowFirstColumn="0" w:firstRowLastColumn="0" w:lastRowFirstColumn="0" w:lastRowLastColumn="0"/>
-            <w:tcW w:w="2547" w:type="dxa"/>
+            <w:tcW w:w="2263" w:type="dxa"/>
           </w:tcPr>
           <w:p>
             <w:pPr>
@@ -5739,7 +6146,7 @@
         </w:tc>
         <w:tc>
           <w:tcPr>
-            <w:tcW w:w="5245" w:type="dxa"/>
+            <w:tcW w:w="5387" w:type="dxa"/>
           </w:tcPr>
           <w:p>
             <w:pPr>
@@ -5814,7 +6221,7 @@
         </w:tc>
         <w:tc>
           <w:tcPr>
-            <w:tcW w:w="1846" w:type="dxa"/>
+            <w:tcW w:w="1988" w:type="dxa"/>
           </w:tcPr>
           <w:p>
             <w:pPr>
@@ -5870,7 +6277,7 @@
         <w:tc>
           <w:tcPr>
             <w:cnfStyle w:val="001000000000" w:firstRow="0" w:lastRow="0" w:firstColumn="1" w:lastColumn="0" w:oddVBand="0" w:evenVBand="0" w:oddHBand="0" w:evenHBand="0" w:firstRowFirstColumn="0" w:firstRowLastColumn="0" w:lastRowFirstColumn="0" w:lastRowLastColumn="0"/>
-            <w:tcW w:w="2547" w:type="dxa"/>
+            <w:tcW w:w="2263" w:type="dxa"/>
           </w:tcPr>
           <w:p>
             <w:pPr>
@@ -5897,7 +6304,7 @@
         </w:tc>
         <w:tc>
           <w:tcPr>
-            <w:tcW w:w="5245" w:type="dxa"/>
+            <w:tcW w:w="5387" w:type="dxa"/>
           </w:tcPr>
           <w:p>
             <w:pPr>
@@ -5953,7 +6360,7 @@
         </w:tc>
         <w:tc>
           <w:tcPr>
-            <w:tcW w:w="1846" w:type="dxa"/>
+            <w:tcW w:w="1988" w:type="dxa"/>
           </w:tcPr>
           <w:p>
             <w:pPr>
@@ -6015,7 +6422,7 @@
         <w:tc>
           <w:tcPr>
             <w:cnfStyle w:val="001000000000" w:firstRow="0" w:lastRow="0" w:firstColumn="1" w:lastColumn="0" w:oddVBand="0" w:evenVBand="0" w:oddHBand="0" w:evenHBand="0" w:firstRowFirstColumn="0" w:firstRowLastColumn="0" w:lastRowFirstColumn="0" w:lastRowLastColumn="0"/>
-            <w:tcW w:w="2547" w:type="dxa"/>
+            <w:tcW w:w="2263" w:type="dxa"/>
           </w:tcPr>
           <w:p>
             <w:pPr>
@@ -6042,7 +6449,7 @@
         </w:tc>
         <w:tc>
           <w:tcPr>
-            <w:tcW w:w="5245" w:type="dxa"/>
+            <w:tcW w:w="5387" w:type="dxa"/>
           </w:tcPr>
           <w:p>
             <w:pPr>
@@ -6084,16 +6491,7 @@
                 <w:sz w:val="19"/>
                 <w:szCs w:val="19"/>
               </w:rPr>
-              <w:t xml:space="preserve"> throughout the development process to refer more to the safety and privacy of </w:t>
-            </w:r>
-            <w:r>
-              <w:rPr>
-                <w:rFonts w:ascii="Baskerville" w:hAnsi="Baskerville"/>
-                <w:sz w:val="19"/>
-                <w:szCs w:val="19"/>
-              </w:rPr>
-              <w:lastRenderedPageBreak/>
-              <w:t xml:space="preserve">student data rather than comments on posts. </w:t>
+              <w:t xml:space="preserve"> throughout the development process to refer more to the safety and privacy of student data rather than comments on posts. </w:t>
             </w:r>
             <w:proofErr w:type="gramStart"/>
             <w:r>
@@ -6125,7 +6523,7 @@
         </w:tc>
         <w:tc>
           <w:tcPr>
-            <w:tcW w:w="1846" w:type="dxa"/>
+            <w:tcW w:w="1988" w:type="dxa"/>
           </w:tcPr>
           <w:p>
             <w:pPr>
@@ -6143,17 +6541,7 @@
                 <w:sz w:val="19"/>
                 <w:szCs w:val="19"/>
               </w:rPr>
-              <w:lastRenderedPageBreak/>
-              <w:t xml:space="preserve">It was hard to test this requirement on a large scope with </w:t>
-            </w:r>
-            <w:r>
-              <w:rPr>
-                <w:rFonts w:ascii="Baskerville" w:hAnsi="Baskerville"/>
-                <w:sz w:val="19"/>
-                <w:szCs w:val="19"/>
-              </w:rPr>
-              <w:lastRenderedPageBreak/>
-              <w:t xml:space="preserve">competent pen-testers, but the </w:t>
+              <w:t xml:space="preserve">It was hard to test this requirement on a large scope with competent pen-testers, but the </w:t>
             </w:r>
             <w:r>
               <w:rPr>
@@ -6169,21 +6557,15 @@
     </w:tbl>
     <w:p>
       <w:pPr>
-        <w:rPr>
-          <w:lang w:val="en-AU"/>
-        </w:rPr>
-      </w:pPr>
-    </w:p>
-    <w:p>
-      <w:pPr>
         <w:pStyle w:val="Heading1"/>
         <w:numPr>
           <w:ilvl w:val="0"/>
           <w:numId w:val="1"/>
         </w:numPr>
       </w:pPr>
-      <w:bookmarkStart w:id="17" w:name="_Toc112877392"/>
-      <w:r>
+      <w:bookmarkStart w:id="17" w:name="_Toc112953206"/>
+      <w:r>
+        <w:lastRenderedPageBreak/>
         <w:t>Efficiency &amp; Effectiveness Evaluation</w:t>
       </w:r>
       <w:bookmarkEnd w:id="17"/>
@@ -6196,7 +6578,7 @@
           <w:lang w:val="en-AU"/>
         </w:rPr>
       </w:pPr>
-      <w:bookmarkStart w:id="18" w:name="_Toc112877393"/>
+      <w:bookmarkStart w:id="18" w:name="_Toc112953207"/>
       <w:r>
         <w:rPr>
           <w:rFonts w:ascii="Baskerville" w:hAnsi="Baskerville"/>
@@ -6211,41 +6593,55 @@
         <w:pStyle w:val="NormalWeb"/>
         <w:rPr>
           <w:rFonts w:ascii="Baskerville" w:hAnsi="Baskerville"/>
-        </w:rPr>
-      </w:pPr>
-      <w:r>
-        <w:rPr>
-          <w:rFonts w:ascii="Baskerville" w:hAnsi="Baskerville"/>
+          <w:sz w:val="27"/>
+          <w:szCs w:val="27"/>
+        </w:rPr>
+      </w:pPr>
+      <w:r>
+        <w:rPr>
+          <w:rFonts w:ascii="Baskerville" w:hAnsi="Baskerville"/>
+          <w:sz w:val="27"/>
+          <w:szCs w:val="27"/>
         </w:rPr>
         <w:t xml:space="preserve">Overall, the whole solution was quite efficient in </w:t>
       </w:r>
       <w:r>
         <w:rPr>
           <w:rFonts w:ascii="Baskerville" w:hAnsi="Baskerville"/>
+          <w:sz w:val="27"/>
+          <w:szCs w:val="27"/>
         </w:rPr>
         <w:t>its</w:t>
       </w:r>
       <w:r>
         <w:rPr>
           <w:rFonts w:ascii="Baskerville" w:hAnsi="Baskerville"/>
+          <w:sz w:val="27"/>
+          <w:szCs w:val="27"/>
         </w:rPr>
         <w:t xml:space="preserve"> approach to </w:t>
       </w:r>
       <w:r>
         <w:rPr>
           <w:rFonts w:ascii="Baskerville" w:hAnsi="Baskerville"/>
+          <w:sz w:val="27"/>
+          <w:szCs w:val="27"/>
         </w:rPr>
         <w:t xml:space="preserve">user interaction and speed. Navigating the UI is fast and responsive and doesn’t have many unnecessary abstractions that make it hard to navigate. </w:t>
       </w:r>
       <w:r>
         <w:rPr>
           <w:rFonts w:ascii="Baskerville" w:hAnsi="Baskerville"/>
+          <w:sz w:val="27"/>
+          <w:szCs w:val="27"/>
         </w:rPr>
         <w:t>The app is also generally fast in terms of calculations and results, such as the search engine or loading data. Along with this, most elements are also live, utilising streams rather than snapshots, causing the data to be</w:t>
       </w:r>
       <w:r>
         <w:rPr>
           <w:rFonts w:ascii="Baskerville" w:hAnsi="Baskerville"/>
+          <w:sz w:val="27"/>
+          <w:szCs w:val="27"/>
         </w:rPr>
         <w:t xml:space="preserve"> fast and responsive. </w:t>
       </w:r>
@@ -6255,11 +6651,15 @@
         <w:pStyle w:val="NormalWeb"/>
         <w:rPr>
           <w:rFonts w:ascii="Baskerville" w:hAnsi="Baskerville"/>
-        </w:rPr>
-      </w:pPr>
-      <w:r>
-        <w:rPr>
-          <w:rFonts w:ascii="Baskerville" w:hAnsi="Baskerville"/>
+          <w:sz w:val="27"/>
+          <w:szCs w:val="27"/>
+        </w:rPr>
+      </w:pPr>
+      <w:r>
+        <w:rPr>
+          <w:rFonts w:ascii="Baskerville" w:hAnsi="Baskerville"/>
+          <w:sz w:val="27"/>
+          <w:szCs w:val="27"/>
         </w:rPr>
         <w:t xml:space="preserve">The one scenario in which </w:t>
       </w:r>
@@ -6267,6 +6667,8 @@
       <w:r>
         <w:rPr>
           <w:rFonts w:ascii="Baskerville" w:hAnsi="Baskerville"/>
+          <w:sz w:val="27"/>
+          <w:szCs w:val="27"/>
         </w:rPr>
         <w:t>this lacks</w:t>
       </w:r>
@@ -6274,24 +6676,32 @@
       <w:r>
         <w:rPr>
           <w:rFonts w:ascii="Baskerville" w:hAnsi="Baskerville"/>
+          <w:sz w:val="27"/>
+          <w:szCs w:val="27"/>
         </w:rPr>
         <w:t xml:space="preserve"> is when requests are hindered by internet connections or network speeds. </w:t>
       </w:r>
       <w:r>
         <w:rPr>
           <w:rFonts w:ascii="Baskerville" w:hAnsi="Baskerville"/>
+          <w:sz w:val="27"/>
+          <w:szCs w:val="27"/>
         </w:rPr>
         <w:t xml:space="preserve">For example, internet connections are required for marking questions, as points cannot be awarded </w:t>
       </w:r>
       <w:r>
         <w:rPr>
           <w:rFonts w:ascii="Baskerville" w:hAnsi="Baskerville"/>
+          <w:sz w:val="27"/>
+          <w:szCs w:val="27"/>
         </w:rPr>
         <w:t>client-side owing to security requirements. This additional network step slows the process down. Similarly, if the client’s own network speed is slow, the app can f</w:t>
       </w:r>
       <w:r>
         <w:rPr>
           <w:rFonts w:ascii="Baskerville" w:hAnsi="Baskerville"/>
+          <w:sz w:val="27"/>
+          <w:szCs w:val="27"/>
         </w:rPr>
         <w:t>eel less efficient.</w:t>
       </w:r>
@@ -6301,47 +6711,63 @@
         <w:pStyle w:val="NormalWeb"/>
         <w:rPr>
           <w:rFonts w:ascii="Baskerville" w:hAnsi="Baskerville"/>
-        </w:rPr>
-      </w:pPr>
-      <w:r>
-        <w:rPr>
-          <w:rFonts w:ascii="Baskerville" w:hAnsi="Baskerville"/>
+          <w:sz w:val="27"/>
+          <w:szCs w:val="27"/>
+        </w:rPr>
+      </w:pPr>
+      <w:r>
+        <w:rPr>
+          <w:rFonts w:ascii="Baskerville" w:hAnsi="Baskerville"/>
+          <w:sz w:val="27"/>
+          <w:szCs w:val="27"/>
         </w:rPr>
         <w:t xml:space="preserve">The UI navigation also has a weak point, that being the actual document editing. </w:t>
       </w:r>
       <w:r>
         <w:rPr>
           <w:rFonts w:ascii="Baskerville" w:hAnsi="Baskerville"/>
+          <w:sz w:val="27"/>
+          <w:szCs w:val="27"/>
         </w:rPr>
         <w:t xml:space="preserve">A fork of </w:t>
       </w:r>
       <w:r>
         <w:rPr>
           <w:rFonts w:ascii="Baskerville" w:hAnsi="Baskerville"/>
+          <w:sz w:val="27"/>
+          <w:szCs w:val="27"/>
         </w:rPr>
         <w:t xml:space="preserve">Flutter Quill is the package being used for this </w:t>
       </w:r>
       <w:r>
         <w:rPr>
           <w:rFonts w:ascii="Baskerville" w:hAnsi="Baskerville"/>
+          <w:sz w:val="27"/>
+          <w:szCs w:val="27"/>
         </w:rPr>
         <w:t>implementation and</w:t>
       </w:r>
       <w:r>
         <w:rPr>
           <w:rFonts w:ascii="Baskerville" w:hAnsi="Baskerville"/>
+          <w:sz w:val="27"/>
+          <w:szCs w:val="27"/>
         </w:rPr>
         <w:t xml:space="preserve"> has been chosen because it is the only viable option for </w:t>
       </w:r>
       <w:r>
         <w:rPr>
           <w:rFonts w:ascii="Baskerville" w:hAnsi="Baskerville"/>
+          <w:sz w:val="27"/>
+          <w:szCs w:val="27"/>
         </w:rPr>
         <w:t xml:space="preserve">document editing in Flutter. The code quality is not ideal, resulting in efficiency that is not reflective of the rest of the app, not only in speed but also in UI navigation, where the toolbar can be buggy. </w:t>
       </w:r>
       <w:r>
         <w:rPr>
           <w:rFonts w:ascii="Baskerville" w:hAnsi="Baskerville"/>
+          <w:sz w:val="27"/>
+          <w:szCs w:val="27"/>
         </w:rPr>
         <w:t>This weak point would need to be ironed out in future iterations for efficiency to be improved.</w:t>
       </w:r>
@@ -6354,7 +6780,7 @@
           <w:lang w:val="en-AU"/>
         </w:rPr>
       </w:pPr>
-      <w:bookmarkStart w:id="19" w:name="_Toc112877394"/>
+      <w:bookmarkStart w:id="19" w:name="_Toc112953208"/>
       <w:r>
         <w:rPr>
           <w:rFonts w:ascii="Baskerville" w:hAnsi="Baskerville"/>
@@ -6369,23 +6795,31 @@
         <w:pStyle w:val="NormalWeb"/>
         <w:rPr>
           <w:rFonts w:ascii="Baskerville" w:hAnsi="Baskerville"/>
-        </w:rPr>
-      </w:pPr>
-      <w:r>
-        <w:rPr>
-          <w:rFonts w:ascii="Baskerville" w:hAnsi="Baskerville"/>
+          <w:sz w:val="27"/>
+          <w:szCs w:val="27"/>
+        </w:rPr>
+      </w:pPr>
+      <w:r>
+        <w:rPr>
+          <w:rFonts w:ascii="Baskerville" w:hAnsi="Baskerville"/>
+          <w:sz w:val="27"/>
+          <w:szCs w:val="27"/>
         </w:rPr>
         <w:t xml:space="preserve">The effectiveness of this solution can be displayed by the results of the usability tests, in which all clients were thoroughly satisfied with the solution, rating it much higher than previous solutions to the presented problem. </w:t>
       </w:r>
       <w:r>
         <w:rPr>
           <w:rFonts w:ascii="Baskerville" w:hAnsi="Baskerville"/>
+          <w:sz w:val="27"/>
+          <w:szCs w:val="27"/>
         </w:rPr>
         <w:t xml:space="preserve">It effectively solved the issues faced by both target audiences, and though there were a few more issues faced with the admins than the members, </w:t>
       </w:r>
       <w:r>
         <w:rPr>
           <w:rFonts w:ascii="Baskerville" w:hAnsi="Baskerville"/>
+          <w:sz w:val="27"/>
+          <w:szCs w:val="27"/>
         </w:rPr>
         <w:t xml:space="preserve">as of v1.0.2, both groups can complete their respective tasks with ease. </w:t>
       </w:r>
@@ -6395,17 +6829,23 @@
         <w:pStyle w:val="NormalWeb"/>
         <w:rPr>
           <w:rFonts w:ascii="Baskerville" w:hAnsi="Baskerville"/>
-        </w:rPr>
-      </w:pPr>
-      <w:r>
-        <w:rPr>
-          <w:rFonts w:ascii="Baskerville" w:hAnsi="Baskerville"/>
+          <w:sz w:val="27"/>
+          <w:szCs w:val="27"/>
+        </w:rPr>
+      </w:pPr>
+      <w:r>
+        <w:rPr>
+          <w:rFonts w:ascii="Baskerville" w:hAnsi="Baskerville"/>
+          <w:sz w:val="27"/>
+          <w:szCs w:val="27"/>
         </w:rPr>
         <w:t>The solution’s effectiveness also relates to its accessibility, as if students cannot access the app in its entirety, it cannot be utilised effectively. As such, it being an extremely portable solution aids well</w:t>
       </w:r>
       <w:r>
         <w:rPr>
           <w:rFonts w:ascii="Baskerville" w:hAnsi="Baskerville"/>
+          <w:sz w:val="27"/>
+          <w:szCs w:val="27"/>
         </w:rPr>
         <w:t xml:space="preserve"> to improve effectiveness, along with the app being licenced to be put on Caulfield Grammar School’s “Self Service” platform, meaning the app can be installed on school managed devices. This allows for to be an extremely effective solution for the whole school when it comes to answering Maths Club problems in a remote fashion.</w:t>
       </w:r>
@@ -6419,7 +6859,7 @@
         </w:numPr>
       </w:pPr>
       <w:bookmarkStart w:id="20" w:name="_Toc106380573"/>
-      <w:bookmarkStart w:id="21" w:name="_Toc112877395"/>
+      <w:bookmarkStart w:id="21" w:name="_Toc112953209"/>
       <w:r>
         <w:lastRenderedPageBreak/>
         <w:t xml:space="preserve">Development Model </w:t>
@@ -6446,7 +6886,267 @@
         <w:rPr>
           <w:rFonts w:ascii="Baskerville" w:hAnsi="Baskerville"/>
         </w:rPr>
-        <w:t xml:space="preserve">, the Agile development model was used, alongside the Scrum framework. This allowed for rapid development </w:t>
+        <w:t>, the Agile development model was used, alongside the Scrum framework. This allowed for rapid development</w:t>
+      </w:r>
+      <w:r>
+        <w:rPr>
+          <w:rFonts w:ascii="Baskerville" w:hAnsi="Baskerville"/>
+        </w:rPr>
+        <w:t xml:space="preserve">, with a flexibility that was quite suited to the project. As this was an initial prototype, </w:t>
+      </w:r>
+      <w:r>
+        <w:rPr>
+          <w:rFonts w:ascii="Baskerville" w:hAnsi="Baskerville"/>
+        </w:rPr>
+        <w:t xml:space="preserve">Agile allowed increased communication with the client, and </w:t>
+      </w:r>
+      <w:r>
+        <w:rPr>
+          <w:rFonts w:ascii="Baskerville" w:hAnsi="Baskerville"/>
+        </w:rPr>
+        <w:t xml:space="preserve">the rapid iterations allowed for them to see requested changes fast. This improved productivity and efficiency, as </w:t>
+      </w:r>
+      <w:r>
+        <w:rPr>
+          <w:rFonts w:ascii="Baskerville" w:hAnsi="Baskerville"/>
+        </w:rPr>
+        <w:t xml:space="preserve">it made the app focused on the features the client would like to see, </w:t>
+      </w:r>
+      <w:r>
+        <w:rPr>
+          <w:rFonts w:ascii="Baskerville" w:hAnsi="Baskerville"/>
+        </w:rPr>
+        <w:t>making it more effective.</w:t>
+      </w:r>
+    </w:p>
+    <w:p>
+      <w:pPr>
+        <w:pStyle w:val="NormalWeb"/>
+        <w:rPr>
+          <w:rFonts w:ascii="Baskerville" w:hAnsi="Baskerville"/>
+        </w:rPr>
+      </w:pPr>
+      <w:r>
+        <w:rPr>
+          <w:rFonts w:ascii="Baskerville" w:hAnsi="Baskerville"/>
+        </w:rPr>
+        <w:t xml:space="preserve">The development model proved quite effective in </w:t>
+      </w:r>
+      <w:r>
+        <w:rPr>
+          <w:rFonts w:ascii="Baskerville" w:hAnsi="Baskerville"/>
+        </w:rPr>
+        <w:t>being flexible enough to change the app requirements after they were initially set</w:t>
+      </w:r>
+      <w:r>
+        <w:rPr>
+          <w:rFonts w:ascii="Baskerville" w:hAnsi="Baskerville"/>
+        </w:rPr>
+        <w:t xml:space="preserve">. After the first sprint, it was found that </w:t>
+      </w:r>
+      <w:r>
+        <w:rPr>
+          <w:rFonts w:ascii="Baskerville" w:hAnsi="Baskerville"/>
+        </w:rPr>
+        <w:t>several</w:t>
+      </w:r>
+      <w:r>
+        <w:rPr>
+          <w:rFonts w:ascii="Baskerville" w:hAnsi="Baskerville"/>
+        </w:rPr>
+        <w:t xml:space="preserve"> </w:t>
+      </w:r>
+      <w:r>
+        <w:rPr>
+          <w:rFonts w:ascii="Baskerville" w:hAnsi="Baskerville"/>
+        </w:rPr>
+        <w:t xml:space="preserve">of </w:t>
+      </w:r>
+      <w:r>
+        <w:rPr>
+          <w:rFonts w:ascii="Baskerville" w:hAnsi="Baskerville"/>
+        </w:rPr>
+        <w:t xml:space="preserve">the initial requirements were not </w:t>
+      </w:r>
+      <w:r>
+        <w:rPr>
+          <w:rFonts w:ascii="Baskerville" w:hAnsi="Baskerville"/>
+          <w:i/>
+          <w:iCs/>
+        </w:rPr>
+        <w:t xml:space="preserve">requirements </w:t>
+      </w:r>
+      <w:r>
+        <w:rPr>
+          <w:rFonts w:ascii="Baskerville" w:hAnsi="Baskerville"/>
+        </w:rPr>
+        <w:t xml:space="preserve">for the clients, but rather </w:t>
+      </w:r>
+      <w:r>
+        <w:rPr>
+          <w:rFonts w:ascii="Baskerville" w:hAnsi="Baskerville"/>
+        </w:rPr>
+        <w:t xml:space="preserve">features that could be added as extras in the future. Agile enabled the project to prioritise features that were important to the client, </w:t>
+      </w:r>
+      <w:r>
+        <w:rPr>
+          <w:rFonts w:ascii="Baskerville" w:hAnsi="Baskerville"/>
+        </w:rPr>
+        <w:t>while still leaving space for improvements.</w:t>
+      </w:r>
+    </w:p>
+    <w:p>
+      <w:pPr>
+        <w:pStyle w:val="NormalWeb"/>
+        <w:rPr>
+          <w:rFonts w:ascii="Baskerville" w:hAnsi="Baskerville"/>
+        </w:rPr>
+      </w:pPr>
+      <w:r>
+        <w:rPr>
+          <w:rFonts w:ascii="Baskerville" w:hAnsi="Baskerville"/>
+        </w:rPr>
+        <w:t xml:space="preserve">One factor that negatively impacted the effectiveness of the Agile model was how easily scope creep introduced itself within the </w:t>
+      </w:r>
+      <w:r>
+        <w:rPr>
+          <w:rFonts w:ascii="Baskerville" w:hAnsi="Baskerville"/>
+        </w:rPr>
+        <w:t xml:space="preserve">development phase of the PSM. </w:t>
+      </w:r>
+      <w:r>
+        <w:rPr>
+          <w:rFonts w:ascii="Baskerville" w:hAnsi="Baskerville"/>
+        </w:rPr>
+        <w:t xml:space="preserve">Daily scrums lacked more than one individual in this project, making it so the scope was not constantly in check. </w:t>
+      </w:r>
+      <w:r>
+        <w:rPr>
+          <w:rFonts w:ascii="Baskerville" w:hAnsi="Baskerville"/>
+        </w:rPr>
+        <w:t xml:space="preserve">There were multiple occasions when features were added because clients requested </w:t>
+      </w:r>
+      <w:r>
+        <w:rPr>
+          <w:rFonts w:ascii="Baskerville" w:hAnsi="Baskerville"/>
+        </w:rPr>
+        <w:t>it,</w:t>
+      </w:r>
+      <w:r>
+        <w:rPr>
+          <w:rFonts w:ascii="Baskerville" w:hAnsi="Baskerville"/>
+        </w:rPr>
+        <w:t xml:space="preserve"> or the developer desired it to be in the </w:t>
+      </w:r>
+      <w:r>
+        <w:rPr>
+          <w:rFonts w:ascii="Baskerville" w:hAnsi="Baskerville"/>
+        </w:rPr>
+        <w:t>product but</w:t>
+      </w:r>
+      <w:r>
+        <w:rPr>
+          <w:rFonts w:ascii="Baskerville" w:hAnsi="Baskerville"/>
+        </w:rPr>
+        <w:t xml:space="preserve"> were not necessary at all </w:t>
+      </w:r>
+      <w:r>
+        <w:rPr>
+          <w:rFonts w:ascii="Baskerville" w:hAnsi="Baskerville"/>
+        </w:rPr>
+        <w:t xml:space="preserve">when conferred with </w:t>
+      </w:r>
+      <w:r>
+        <w:rPr>
+          <w:rFonts w:ascii="Baskerville" w:hAnsi="Baskerville"/>
+        </w:rPr>
+        <w:t xml:space="preserve">the requirements and priorities. An example of this would be the immense time spent on making the app “live” in the second </w:t>
+      </w:r>
+      <w:r>
+        <w:rPr>
+          <w:rFonts w:ascii="Baskerville" w:hAnsi="Baskerville"/>
+        </w:rPr>
+        <w:t>app, so that every update was in sync and always reflected the latest changes. Incidents like this hindered the efficiency of development and the effectiveness of the model</w:t>
+      </w:r>
+      <w:r>
+        <w:rPr>
+          <w:rFonts w:ascii="Baskerville" w:hAnsi="Baskerville"/>
+        </w:rPr>
+        <w:t>, so it may be worthwhile conducting small retrospectives at the end of every daily scrum</w:t>
+      </w:r>
+      <w:r>
+        <w:rPr>
+          <w:rFonts w:ascii="Baskerville" w:hAnsi="Baskerville"/>
+        </w:rPr>
+        <w:t xml:space="preserve">, allowing the team to stay </w:t>
+      </w:r>
+      <w:r>
+        <w:rPr>
+          <w:rFonts w:ascii="Baskerville" w:hAnsi="Baskerville"/>
+        </w:rPr>
+        <w:t>true to the scope of the app</w:t>
+      </w:r>
+      <w:r>
+        <w:rPr>
+          <w:rFonts w:ascii="Baskerville" w:hAnsi="Baskerville"/>
+        </w:rPr>
+        <w:t>.</w:t>
+      </w:r>
+    </w:p>
+    <w:p>
+      <w:pPr>
+        <w:pStyle w:val="NormalWeb"/>
+        <w:rPr>
+          <w:rFonts w:ascii="Baskerville" w:hAnsi="Baskerville"/>
+        </w:rPr>
+      </w:pPr>
+      <w:r>
+        <w:rPr>
+          <w:rFonts w:ascii="Baskerville" w:hAnsi="Baskerville"/>
+        </w:rPr>
+        <w:t xml:space="preserve">Overall, the Agile development model was most definitely the best fit for this project, </w:t>
+      </w:r>
+      <w:r>
+        <w:rPr>
+          <w:rFonts w:ascii="Baskerville" w:hAnsi="Baskerville"/>
+        </w:rPr>
+        <w:t xml:space="preserve">owing </w:t>
+      </w:r>
+      <w:r>
+        <w:rPr>
+          <w:rFonts w:ascii="Baskerville" w:hAnsi="Baskerville"/>
+        </w:rPr>
+        <w:t>to the close connection to the client</w:t>
+      </w:r>
+      <w:r>
+        <w:rPr>
+          <w:rFonts w:ascii="Baskerville" w:hAnsi="Baskerville"/>
+        </w:rPr>
+        <w:t xml:space="preserve">, where gradual improvements and quick turnarounds let changes </w:t>
+      </w:r>
+      <w:r>
+        <w:rPr>
+          <w:rFonts w:ascii="Baskerville" w:hAnsi="Baskerville"/>
+        </w:rPr>
+        <w:t xml:space="preserve">be made effectively. The flexibility of the model was great as it allowed for the functional requirements to be adapted to changing needs, </w:t>
+      </w:r>
+      <w:r>
+        <w:rPr>
+          <w:rFonts w:ascii="Baskerville" w:hAnsi="Baskerville"/>
+        </w:rPr>
+        <w:t xml:space="preserve">but this flexibility also introduced scope creep which negatively influenced efficiency of development. </w:t>
+      </w:r>
+      <w:r>
+        <w:rPr>
+          <w:rFonts w:ascii="Baskerville" w:hAnsi="Baskerville"/>
+        </w:rPr>
+        <w:t>Continuous development aided in reducing risk and getting ideas into client’s hands fast</w:t>
+      </w:r>
+      <w:r>
+        <w:rPr>
+          <w:rFonts w:ascii="Baskerville" w:hAnsi="Baskerville"/>
+        </w:rPr>
+        <w:t>, but also made it so it was harder to set hard deadlines for the end of sprints, making the timeframe of the project shift a couple weeks past what was ideal.</w:t>
       </w:r>
     </w:p>
     <w:p>
@@ -6457,12 +7157,432 @@
           <w:numId w:val="1"/>
         </w:numPr>
       </w:pPr>
-      <w:bookmarkStart w:id="22" w:name="_Toc112877396"/>
+      <w:bookmarkStart w:id="22" w:name="_Toc112953210"/>
       <w:bookmarkEnd w:id="20"/>
       <w:r>
+        <w:t>Project Plan Evaluation</w:t>
+      </w:r>
+      <w:bookmarkEnd w:id="22"/>
+    </w:p>
+    <w:p>
+      <w:pPr>
+        <w:pStyle w:val="Heading2"/>
+        <w:rPr>
+          <w:rFonts w:ascii="Baskerville" w:hAnsi="Baskerville"/>
+        </w:rPr>
+      </w:pPr>
+      <w:bookmarkStart w:id="23" w:name="_Toc112953211"/>
+      <w:r>
+        <w:rPr>
+          <w:rFonts w:ascii="Baskerville" w:hAnsi="Baskerville"/>
+        </w:rPr>
         <w:t>Adjustments</w:t>
       </w:r>
-      <w:bookmarkEnd w:id="22"/>
+      <w:bookmarkEnd w:id="23"/>
+    </w:p>
+    <w:p>
+      <w:pPr>
+        <w:pStyle w:val="NormalWeb"/>
+        <w:rPr>
+          <w:rFonts w:ascii="Baskerville" w:hAnsi="Baskerville"/>
+        </w:rPr>
+      </w:pPr>
+      <w:r>
+        <w:rPr>
+          <w:rFonts w:ascii="Baskerville" w:hAnsi="Baskerville"/>
+        </w:rPr>
+        <w:t>Numerous</w:t>
+      </w:r>
+      <w:r>
+        <w:rPr>
+          <w:rFonts w:ascii="Baskerville" w:hAnsi="Baskerville"/>
+        </w:rPr>
+        <w:t xml:space="preserve"> adjustments</w:t>
+      </w:r>
+      <w:r>
+        <w:rPr>
+          <w:rFonts w:ascii="Baskerville" w:hAnsi="Baskerville"/>
+        </w:rPr>
+        <w:t xml:space="preserve"> were made to the project plan throughout the </w:t>
+      </w:r>
+      <w:r>
+        <w:rPr>
+          <w:rFonts w:ascii="Baskerville" w:hAnsi="Baskerville"/>
+        </w:rPr>
+        <w:t xml:space="preserve">PSM lifecycle, </w:t>
+      </w:r>
+      <w:proofErr w:type="gramStart"/>
+      <w:r>
+        <w:rPr>
+          <w:rFonts w:ascii="Baskerville" w:hAnsi="Baskerville"/>
+        </w:rPr>
+        <w:t>namely</w:t>
+      </w:r>
+      <w:proofErr w:type="gramEnd"/>
+      <w:r>
+        <w:rPr>
+          <w:rFonts w:ascii="Baskerville" w:hAnsi="Baskerville"/>
+        </w:rPr>
+        <w:t xml:space="preserve"> to reflect new needs in new sprints. </w:t>
+      </w:r>
+      <w:r>
+        <w:rPr>
+          <w:rFonts w:ascii="Baskerville" w:hAnsi="Baskerville"/>
+          <w:u w:val="single"/>
+        </w:rPr>
+        <w:t>All of these can be seen within the process journal</w:t>
+      </w:r>
+      <w:r>
+        <w:rPr>
+          <w:rFonts w:ascii="Baskerville" w:hAnsi="Baskerville"/>
+        </w:rPr>
+        <w:t>, but a f</w:t>
+      </w:r>
+      <w:r>
+        <w:rPr>
+          <w:rFonts w:ascii="Baskerville" w:hAnsi="Baskerville"/>
+        </w:rPr>
+        <w:t xml:space="preserve">ew noteworthy examples are analysed in this report. </w:t>
+      </w:r>
+      <w:r>
+        <w:rPr>
+          <w:rFonts w:ascii="Baskerville" w:hAnsi="Baskerville"/>
+        </w:rPr>
+        <w:t xml:space="preserve">There were times when events came up that hindered progress on the project, and as the project plan did not account for these </w:t>
+      </w:r>
+      <w:r>
+        <w:rPr>
+          <w:rFonts w:ascii="Baskerville" w:hAnsi="Baskerville"/>
+        </w:rPr>
+        <w:t xml:space="preserve">unanticipated occurrences, it was not very flexible to adjust. These included </w:t>
+      </w:r>
+      <w:r>
+        <w:rPr>
+          <w:rFonts w:ascii="Baskerville" w:hAnsi="Baskerville"/>
+        </w:rPr>
+        <w:t>examinations, overseas trips, and camps, all of which were not initially predicted</w:t>
+      </w:r>
+      <w:r>
+        <w:rPr>
+          <w:rFonts w:ascii="Baskerville" w:hAnsi="Baskerville"/>
+        </w:rPr>
+        <w:t xml:space="preserve">, and due to the lack of “padding” time given in </w:t>
+      </w:r>
+      <w:r>
+        <w:rPr>
+          <w:rFonts w:ascii="Baskerville" w:hAnsi="Baskerville"/>
+        </w:rPr>
+        <w:t>tasks, the project plan suffered very tight deadlines.</w:t>
+      </w:r>
+    </w:p>
+    <w:p>
+      <w:pPr>
+        <w:pStyle w:val="NormalWeb"/>
+        <w:rPr>
+          <w:rFonts w:ascii="Baskerville" w:hAnsi="Baskerville"/>
+        </w:rPr>
+      </w:pPr>
+      <w:r>
+        <w:rPr>
+          <w:rFonts w:ascii="Baskerville" w:hAnsi="Baskerville"/>
+        </w:rPr>
+        <w:lastRenderedPageBreak/>
+        <w:t xml:space="preserve">There were also </w:t>
+      </w:r>
+      <w:r>
+        <w:rPr>
+          <w:rFonts w:ascii="Baskerville" w:hAnsi="Baskerville"/>
+        </w:rPr>
+        <w:t>occasions when the project plan was changed due to changing client needs, which was a more positive form of change</w:t>
+      </w:r>
+      <w:r>
+        <w:rPr>
+          <w:rFonts w:ascii="Baskerville" w:hAnsi="Baskerville"/>
+        </w:rPr>
+        <w:t xml:space="preserve">. After every sprint retrospective, the product backlog was revised, as was the project plan, to reflect the changing needs and new deadlines </w:t>
+      </w:r>
+      <w:r>
+        <w:rPr>
+          <w:rFonts w:ascii="Baskerville" w:hAnsi="Baskerville"/>
+        </w:rPr>
+        <w:t xml:space="preserve">based on sprint goals. This aspect, though effective, could have been improved with more extensive </w:t>
+      </w:r>
+      <w:r>
+        <w:rPr>
+          <w:rFonts w:ascii="Baskerville" w:hAnsi="Baskerville"/>
+        </w:rPr>
+        <w:t xml:space="preserve">timetabling within sprints, as the project plan only included one hard deadline for the whole sprint when </w:t>
+      </w:r>
+      <w:r>
+        <w:rPr>
+          <w:rFonts w:ascii="Baskerville" w:hAnsi="Baskerville"/>
+        </w:rPr>
+        <w:t>smaller deadlines could have prevented scope creep.</w:t>
+      </w:r>
+    </w:p>
+    <w:p>
+      <w:pPr>
+        <w:pStyle w:val="NormalWeb"/>
+        <w:rPr>
+          <w:rFonts w:ascii="Baskerville" w:hAnsi="Baskerville"/>
+        </w:rPr>
+      </w:pPr>
+      <w:r>
+        <w:rPr>
+          <w:rFonts w:ascii="Baskerville" w:hAnsi="Baskerville"/>
+        </w:rPr>
+        <w:t xml:space="preserve">Finally, project plan changes were made due to dependency issues. </w:t>
+      </w:r>
+      <w:r>
+        <w:rPr>
+          <w:rFonts w:ascii="Baskerville" w:hAnsi="Baskerville"/>
+        </w:rPr>
+        <w:t xml:space="preserve">In certain cases, this was caused by a dependency introducing a new bug that was out of the project’s control, or </w:t>
+      </w:r>
+      <w:r>
+        <w:rPr>
+          <w:rFonts w:ascii="Baskerville" w:hAnsi="Baskerville"/>
+        </w:rPr>
+        <w:t xml:space="preserve">development environments simply not working as expected, which was the case when </w:t>
+      </w:r>
+      <w:proofErr w:type="spellStart"/>
+      <w:r>
+        <w:rPr>
+          <w:rFonts w:ascii="Baskerville" w:hAnsi="Baskerville"/>
+        </w:rPr>
+        <w:t>Cocoapods</w:t>
+      </w:r>
+      <w:proofErr w:type="spellEnd"/>
+      <w:r>
+        <w:rPr>
+          <w:rFonts w:ascii="Baskerville" w:hAnsi="Baskerville"/>
+        </w:rPr>
+        <w:t xml:space="preserve"> stopped working. </w:t>
+      </w:r>
+      <w:r>
+        <w:rPr>
+          <w:rFonts w:ascii="Baskerville" w:hAnsi="Baskerville"/>
+        </w:rPr>
+        <w:t xml:space="preserve">Overall, this type of project plan adjustment was quite hard to avoid, not only due to how unexpected they were, but also how hard they can be to fix. </w:t>
+      </w:r>
+      <w:r>
+        <w:rPr>
+          <w:rFonts w:ascii="Baskerville" w:hAnsi="Baskerville"/>
+        </w:rPr>
+        <w:t xml:space="preserve">Extra “padding” time could most definitely have helped, and if deadlines did not get so tight due to </w:t>
+      </w:r>
+      <w:r>
+        <w:rPr>
+          <w:rFonts w:ascii="Baskerville" w:hAnsi="Baskerville"/>
+        </w:rPr>
+        <w:t xml:space="preserve">the </w:t>
+      </w:r>
+      <w:r>
+        <w:rPr>
+          <w:rFonts w:ascii="Baskerville" w:hAnsi="Baskerville"/>
+        </w:rPr>
+        <w:t>delays</w:t>
+      </w:r>
+      <w:r>
+        <w:rPr>
+          <w:rFonts w:ascii="Baskerville" w:hAnsi="Baskerville"/>
+        </w:rPr>
+        <w:t xml:space="preserve"> mentioned above, they could have been mitigated.</w:t>
+      </w:r>
+    </w:p>
+    <w:p>
+      <w:pPr>
+        <w:pStyle w:val="Heading2"/>
+        <w:rPr>
+          <w:rFonts w:ascii="Baskerville" w:hAnsi="Baskerville"/>
+        </w:rPr>
+      </w:pPr>
+      <w:bookmarkStart w:id="24" w:name="_Toc112953212"/>
+      <w:r>
+        <w:rPr>
+          <w:rFonts w:ascii="Baskerville" w:hAnsi="Baskerville"/>
+        </w:rPr>
+        <w:t>Effectiveness</w:t>
+      </w:r>
+      <w:bookmarkEnd w:id="24"/>
+    </w:p>
+    <w:p>
+      <w:pPr>
+        <w:pStyle w:val="NormalWeb"/>
+        <w:rPr>
+          <w:rFonts w:ascii="Baskerville" w:hAnsi="Baskerville"/>
+        </w:rPr>
+      </w:pPr>
+      <w:r>
+        <w:rPr>
+          <w:rFonts w:ascii="Baskerville" w:hAnsi="Baskerville"/>
+        </w:rPr>
+        <w:t xml:space="preserve">All in all, the project plan was </w:t>
+      </w:r>
+      <w:r>
+        <w:rPr>
+          <w:rFonts w:ascii="Baskerville" w:hAnsi="Baskerville"/>
+        </w:rPr>
+        <w:t xml:space="preserve">very effective </w:t>
+      </w:r>
+      <w:r>
+        <w:rPr>
+          <w:rFonts w:ascii="Baskerville" w:hAnsi="Baskerville"/>
+        </w:rPr>
+        <w:t>for the project. There were a range of factors that influenced how effective it was at times, though it always served its purpose of keeping the project on track and increasing efficiency when it came to development.</w:t>
+      </w:r>
+    </w:p>
+    <w:p>
+      <w:pPr>
+        <w:pStyle w:val="NormalWeb"/>
+        <w:rPr>
+          <w:rFonts w:ascii="Baskerville" w:hAnsi="Baskerville"/>
+        </w:rPr>
+      </w:pPr>
+      <w:r>
+        <w:rPr>
+          <w:rFonts w:ascii="Baskerville" w:hAnsi="Baskerville"/>
+        </w:rPr>
+        <w:t xml:space="preserve">One factor was how frequently it was being consulted and revised. The project plan was easy to </w:t>
+      </w:r>
+      <w:r>
+        <w:rPr>
+          <w:rFonts w:ascii="Baskerville" w:hAnsi="Baskerville"/>
+        </w:rPr>
+        <w:t xml:space="preserve">modify at the end of sprints, during sprint retrospectives, but these led to relatively large changes at once that modified the course of the project. The project plan, when combined with the Scrum framework, may be better suited to smaller sprint retrospectives at the end of each daily scrum, or with more than just one </w:t>
+      </w:r>
+      <w:r>
+        <w:rPr>
+          <w:rFonts w:ascii="Baskerville" w:hAnsi="Baskerville"/>
+        </w:rPr>
+        <w:t>individual, so that changes can be more gradual, and the plan is viewed more to stay on track.</w:t>
+      </w:r>
+    </w:p>
+    <w:p>
+      <w:pPr>
+        <w:pStyle w:val="NormalWeb"/>
+        <w:rPr>
+          <w:rFonts w:ascii="Baskerville" w:hAnsi="Baskerville"/>
+        </w:rPr>
+      </w:pPr>
+      <w:r>
+        <w:rPr>
+          <w:rFonts w:ascii="Baskerville" w:hAnsi="Baskerville"/>
+        </w:rPr>
+        <w:t xml:space="preserve">Another factor that influenced </w:t>
+      </w:r>
+      <w:r>
+        <w:rPr>
+          <w:rFonts w:ascii="Baskerville" w:hAnsi="Baskerville"/>
+        </w:rPr>
+        <w:t xml:space="preserve">the effectiveness of the project plan was </w:t>
+      </w:r>
+      <w:r>
+        <w:rPr>
+          <w:rFonts w:ascii="Baskerville" w:hAnsi="Baskerville"/>
+        </w:rPr>
+        <w:t xml:space="preserve">how well the time designated to a task would reflect the reality of how long it took to complete. Ideally, each task’s timeframe should be known beforehand </w:t>
+      </w:r>
+      <w:r>
+        <w:rPr>
+          <w:rFonts w:ascii="Baskerville" w:hAnsi="Baskerville"/>
+        </w:rPr>
+        <w:t xml:space="preserve">with adequate padding time assigned, but this was not always the case with this project. This could be aided by </w:t>
+      </w:r>
+      <w:r>
+        <w:rPr>
+          <w:rFonts w:ascii="Baskerville" w:hAnsi="Baskerville"/>
+        </w:rPr>
+        <w:t>not planning too far into the future and keeping the plan more relevant to tasks with a known length.</w:t>
+      </w:r>
+    </w:p>
+    <w:p>
+      <w:pPr>
+        <w:pStyle w:val="NormalWeb"/>
+        <w:rPr>
+          <w:rFonts w:ascii="Baskerville" w:hAnsi="Baskerville"/>
+        </w:rPr>
+      </w:pPr>
+      <w:r>
+        <w:rPr>
+          <w:rFonts w:ascii="Baskerville" w:hAnsi="Baskerville"/>
+        </w:rPr>
+        <w:t xml:space="preserve">Finally, </w:t>
+      </w:r>
+      <w:r>
+        <w:rPr>
+          <w:rFonts w:ascii="Baskerville" w:hAnsi="Baskerville"/>
+        </w:rPr>
+        <w:t xml:space="preserve">the project plan was influenced by the viability of the tasks. </w:t>
+      </w:r>
+      <w:r>
+        <w:rPr>
+          <w:rFonts w:ascii="Baskerville" w:hAnsi="Baskerville"/>
+        </w:rPr>
+        <w:t xml:space="preserve">Certain tasks were not researched in enough depth and were later found out to not be viable for a project of this size. This created a lack of efficiency in the project </w:t>
+      </w:r>
+      <w:r>
+        <w:rPr>
+          <w:rFonts w:ascii="Baskerville" w:hAnsi="Baskerville"/>
+        </w:rPr>
+        <w:t>plan and</w:t>
+      </w:r>
+      <w:r>
+        <w:rPr>
+          <w:rFonts w:ascii="Baskerville" w:hAnsi="Baskerville"/>
+        </w:rPr>
+        <w:t xml:space="preserve"> made it less effective as </w:t>
+      </w:r>
+      <w:r>
+        <w:rPr>
+          <w:rFonts w:ascii="Baskerville" w:hAnsi="Baskerville"/>
+        </w:rPr>
+        <w:t>it was required to go back to the drawing board. An example of this would be the planned Notion integration in the stack</w:t>
+      </w:r>
+      <w:r>
+        <w:rPr>
+          <w:rFonts w:ascii="Baskerville" w:hAnsi="Baskerville"/>
+        </w:rPr>
+        <w:t xml:space="preserve">. Notion was not a viable CDN, due to how the file links would expire and keep changing, but this was not known at the time of planning, </w:t>
+      </w:r>
+      <w:r>
+        <w:rPr>
+          <w:rFonts w:ascii="Baskerville" w:hAnsi="Baskerville"/>
+        </w:rPr>
+        <w:t>and later had to be changed. Similarly, a Fastlane integration was planned for CI/CD, but ended up taking far too long</w:t>
+      </w:r>
+      <w:r>
+        <w:rPr>
+          <w:rFonts w:ascii="Baskerville" w:hAnsi="Baskerville"/>
+        </w:rPr>
+        <w:t xml:space="preserve">, not only not being viable (as it was much harder to implement than expected), but </w:t>
+      </w:r>
+      <w:r>
+        <w:rPr>
+          <w:rFonts w:ascii="Baskerville" w:hAnsi="Baskerville"/>
+        </w:rPr>
+        <w:t>far exceeding the scope of the app, considering the size of the target audience.</w:t>
+      </w:r>
+    </w:p>
+    <w:p>
+      <w:pPr>
+        <w:pStyle w:val="NormalWeb"/>
+        <w:rPr>
+          <w:rFonts w:ascii="Baskerville" w:hAnsi="Baskerville"/>
+        </w:rPr>
+      </w:pPr>
+      <w:r>
+        <w:rPr>
+          <w:rFonts w:ascii="Baskerville" w:hAnsi="Baskerville"/>
+        </w:rPr>
+        <w:t>Factors as the ones provided made the project plan less effective than it could have been, but it still aided well in keeping the project on track</w:t>
+      </w:r>
+      <w:r>
+        <w:rPr>
+          <w:rFonts w:ascii="Baskerville" w:hAnsi="Baskerville"/>
+        </w:rPr>
+        <w:t>, improving efficiency and effectiveness.</w:t>
+      </w:r>
     </w:p>
     <w:p>
       <w:pPr>
@@ -6472,11 +7592,172 @@
           <w:numId w:val="1"/>
         </w:numPr>
       </w:pPr>
-      <w:bookmarkStart w:id="23" w:name="_Toc112877397"/>
+      <w:bookmarkStart w:id="25" w:name="_Toc112953213"/>
+      <w:r>
+        <w:lastRenderedPageBreak/>
+        <w:t>Personal Reflection</w:t>
+      </w:r>
+      <w:bookmarkEnd w:id="25"/>
+    </w:p>
+    <w:p>
+      <w:pPr>
+        <w:pStyle w:val="NormalWeb"/>
+        <w:rPr>
+          <w:rFonts w:ascii="Baskerville" w:hAnsi="Baskerville"/>
+        </w:rPr>
+      </w:pPr>
+      <w:r>
+        <w:rPr>
+          <w:rFonts w:ascii="Baskerville" w:hAnsi="Baskerville"/>
+        </w:rPr>
+        <w:t xml:space="preserve">This SAT was a great opportunity for me to learn </w:t>
+      </w:r>
+      <w:r>
+        <w:rPr>
+          <w:rFonts w:ascii="Baskerville" w:hAnsi="Baskerville"/>
+        </w:rPr>
+        <w:t xml:space="preserve">the ins and outs of developing a complete software solution, in a way where I can not only work with </w:t>
+      </w:r>
+      <w:r>
+        <w:rPr>
+          <w:rFonts w:ascii="Baskerville" w:hAnsi="Baskerville"/>
+        </w:rPr>
+        <w:t>others but</w:t>
+      </w:r>
+      <w:r>
+        <w:rPr>
+          <w:rFonts w:ascii="Baskerville" w:hAnsi="Baskerville"/>
+        </w:rPr>
+        <w:t xml:space="preserve"> create a product that is maintainable by others besides me. </w:t>
+      </w:r>
+    </w:p>
+    <w:p>
+      <w:pPr>
+        <w:pStyle w:val="NormalWeb"/>
+        <w:rPr>
+          <w:rFonts w:ascii="Baskerville" w:hAnsi="Baskerville"/>
+        </w:rPr>
+      </w:pPr>
+      <w:r>
+        <w:rPr>
+          <w:rFonts w:ascii="Baskerville" w:hAnsi="Baskerville"/>
+        </w:rPr>
+        <w:t xml:space="preserve">I found </w:t>
+      </w:r>
+      <w:r>
+        <w:rPr>
+          <w:rFonts w:ascii="Baskerville" w:hAnsi="Baskerville"/>
+        </w:rPr>
+        <w:t>the project management aspect of the SAT challenging, namely when it came to creating quality code</w:t>
+      </w:r>
+      <w:r>
+        <w:rPr>
+          <w:rFonts w:ascii="Baskerville" w:hAnsi="Baskerville"/>
+        </w:rPr>
+        <w:t xml:space="preserve"> </w:t>
+      </w:r>
+      <w:r>
+        <w:rPr>
+          <w:rFonts w:ascii="Baskerville" w:hAnsi="Baskerville"/>
+        </w:rPr>
+        <w:t xml:space="preserve">under a </w:t>
+      </w:r>
+      <w:r>
+        <w:rPr>
+          <w:rFonts w:ascii="Baskerville" w:hAnsi="Baskerville"/>
+        </w:rPr>
+        <w:t>timeframe with a deadline. As I have had much more experience with personal projects, where work done is up to individual motivation</w:t>
+      </w:r>
+      <w:r>
+        <w:rPr>
+          <w:rFonts w:ascii="Baskerville" w:hAnsi="Baskerville"/>
+        </w:rPr>
+        <w:t>, I sometimes found it difficult to just need to get a feature done that I didn’t want to spend more time on.</w:t>
+      </w:r>
+    </w:p>
+    <w:p>
+      <w:pPr>
+        <w:pStyle w:val="NormalWeb"/>
+        <w:rPr>
+          <w:rFonts w:ascii="Baskerville" w:hAnsi="Baskerville"/>
+        </w:rPr>
+      </w:pPr>
+      <w:r>
+        <w:rPr>
+          <w:rFonts w:ascii="Baskerville" w:hAnsi="Baskerville"/>
+        </w:rPr>
+        <w:t xml:space="preserve">The same applied the other way too, I found myself getting </w:t>
+      </w:r>
+      <w:r>
+        <w:rPr>
+          <w:rFonts w:ascii="Baskerville" w:hAnsi="Baskerville"/>
+        </w:rPr>
+        <w:t xml:space="preserve">very motivated by certain features, but losing sight of the scope of the app and what the priorities for the client were, not the priorities for myself. </w:t>
+      </w:r>
+      <w:r>
+        <w:rPr>
+          <w:rFonts w:ascii="Baskerville" w:hAnsi="Baskerville"/>
+        </w:rPr>
+        <w:t>It was a very different environment developing applications in this fashion.</w:t>
+      </w:r>
+    </w:p>
+    <w:p>
+      <w:pPr>
+        <w:pStyle w:val="NormalWeb"/>
+        <w:rPr>
+          <w:rFonts w:ascii="Baskerville" w:hAnsi="Baskerville"/>
+        </w:rPr>
+      </w:pPr>
+      <w:r>
+        <w:rPr>
+          <w:rFonts w:ascii="Baskerville" w:hAnsi="Baskerville"/>
+        </w:rPr>
+        <w:t>All in all, I really enjoyed working on this SAT. It gave me the opportunity</w:t>
+      </w:r>
+      <w:r>
+        <w:rPr>
+          <w:rFonts w:ascii="Baskerville" w:hAnsi="Baskerville"/>
+        </w:rPr>
+        <w:t xml:space="preserve"> to refine my development </w:t>
+      </w:r>
+      <w:r>
+        <w:rPr>
+          <w:rFonts w:ascii="Baskerville" w:hAnsi="Baskerville"/>
+        </w:rPr>
+        <w:t>skills and</w:t>
+      </w:r>
+      <w:r>
+        <w:rPr>
+          <w:rFonts w:ascii="Baskerville" w:hAnsi="Baskerville"/>
+        </w:rPr>
+        <w:t xml:space="preserve"> think more about what I was going to program before I did, resulting in a better final product</w:t>
+      </w:r>
+      <w:r>
+        <w:rPr>
+          <w:rFonts w:ascii="Baskerville" w:hAnsi="Baskerville"/>
+        </w:rPr>
+        <w:t xml:space="preserve">. The journey I went through had many ups and downs, but I’ll be sure to keep the lessons I learned and the </w:t>
+      </w:r>
+      <w:r>
+        <w:rPr>
+          <w:rFonts w:ascii="Baskerville" w:hAnsi="Baskerville"/>
+        </w:rPr>
+        <w:t>strategies I acquired close to me to use for both professional and personal projects in the future.</w:t>
+      </w:r>
+    </w:p>
+    <w:p>
+      <w:pPr>
+        <w:pStyle w:val="Heading1"/>
+        <w:numPr>
+          <w:ilvl w:val="0"/>
+          <w:numId w:val="1"/>
+        </w:numPr>
+      </w:pPr>
+      <w:bookmarkStart w:id="26" w:name="_Toc112953214"/>
       <w:r>
         <w:t>References</w:t>
       </w:r>
-      <w:bookmarkEnd w:id="23"/>
+      <w:bookmarkEnd w:id="26"/>
     </w:p>
     <w:p>
       <w:pPr>
@@ -6548,7 +7829,7 @@
             <w:szCs w:val="24"/>
             <w:lang w:val="en-AU"/>
           </w:rPr>
-          <w:t>https://garv-shah.vercel.app</w:t>
+          <w:t>https://garv-shah.notion.site/Garv-s-Blog-80ae26b22fd04677a0553fa668f6fc03</w:t>
         </w:r>
       </w:hyperlink>
       <w:r>
@@ -6560,7 +7841,7 @@
           <w:szCs w:val="24"/>
           <w:lang w:val="en-AU"/>
         </w:rPr>
-        <w:t xml:space="preserve"> is also where project updates </w:t>
+        <w:t xml:space="preserve"> </w:t>
       </w:r>
       <w:r>
         <w:rPr>
@@ -6571,7 +7852,7 @@
           <w:szCs w:val="24"/>
           <w:lang w:val="en-AU"/>
         </w:rPr>
-        <w:t xml:space="preserve">(process journal) </w:t>
+        <w:t xml:space="preserve">is also where project updates </w:t>
       </w:r>
       <w:r>
         <w:rPr>
@@ -6582,8 +7863,40 @@
           <w:szCs w:val="24"/>
           <w:lang w:val="en-AU"/>
         </w:rPr>
+        <w:t xml:space="preserve">(process journal) </w:t>
+      </w:r>
+      <w:r>
+        <w:rPr>
+          <w:rFonts w:ascii="Baskerville" w:hAnsi="Baskerville"/>
+          <w:i w:val="0"/>
+          <w:iCs/>
+          <w:sz w:val="24"/>
+          <w:szCs w:val="24"/>
+          <w:lang w:val="en-AU"/>
+        </w:rPr>
         <w:t>live, under the “Software Development 3&amp;4” tag.</w:t>
       </w:r>
+    </w:p>
+    <w:p>
+      <w:pPr>
+        <w:rPr>
+          <w:lang w:val="en-AU"/>
+        </w:rPr>
+      </w:pPr>
+    </w:p>
+    <w:p>
+      <w:pPr>
+        <w:pStyle w:val="template"/>
+        <w:spacing w:line="240" w:lineRule="auto"/>
+        <w:rPr>
+          <w:rFonts w:ascii="Baskerville" w:hAnsi="Baskerville"/>
+          <w:i w:val="0"/>
+          <w:iCs/>
+          <w:sz w:val="24"/>
+          <w:szCs w:val="24"/>
+          <w:lang w:val="en-AU"/>
+        </w:rPr>
+      </w:pPr>
     </w:p>
     <w:p>
       <w:pPr>
@@ -10294,6 +11607,15 @@
       </w:rPr>
     </w:tblStylePr>
   </w:style>
+  <w:style w:type="character" w:styleId="FollowedHyperlink">
+    <w:name w:val="FollowedHyperlink"/>
+    <w:basedOn w:val="DefaultParagraphFont"/>
+    <w:rsid w:val="009F7A45"/>
+    <w:rPr>
+      <w:color w:val="954F72" w:themeColor="followedHyperlink"/>
+      <w:u w:val="single"/>
+    </w:rPr>
+  </w:style>
 </w:styles>
 </file>
 

</xml_diff>